<commit_message>
updating the figures to match the plots
</commit_message>
<xml_diff>
--- a/graduate_research/moreno_thesis_UF_format.docx
+++ b/graduate_research/moreno_thesis_UF_format.docx
@@ -5168,13 +5168,6 @@
     </w:p>
     <w:p>
       <w:pPr>
-        <w:rPr>
-          <w:rFonts w:cs="Arial"/>
-        </w:rPr>
-      </w:pPr>
-    </w:p>
-    <w:p>
-      <w:pPr>
         <w:pStyle w:val="002CHAPTERTITLE"/>
         <w:rPr>
           <w:rFonts w:cs="Arial"/>
@@ -5733,7 +5726,6 @@
         </w:rPr>
         <w:fldChar w:fldCharType="separate"/>
       </w:r>
-      <w:hyperlink w:anchor="_Toc63347606" w:history="1"/>
     </w:p>
     <w:p>
       <w:pPr>
@@ -5746,7 +5738,7 @@
           <w:szCs w:val="22"/>
         </w:rPr>
       </w:pPr>
-      <w:hyperlink w:anchor="_Toc63347607" w:history="1">
+      <w:hyperlink w:anchor="_Toc63416081" w:history="1">
         <w:r>
           <w:rPr>
             <w:rStyle w:val="Hyperlink"/>
@@ -5781,7 +5773,7 @@
             <w:noProof/>
             <w:webHidden/>
           </w:rPr>
-          <w:instrText xml:space="preserve"> PAGEREF _Toc63347607 \h </w:instrText>
+          <w:instrText xml:space="preserve"> PAGEREF _Toc63416081 \h </w:instrText>
         </w:r>
         <w:r>
           <w:rPr>
@@ -5823,7 +5815,7 @@
           <w:szCs w:val="22"/>
         </w:rPr>
       </w:pPr>
-      <w:hyperlink w:anchor="_Toc63347608" w:history="1">
+      <w:hyperlink w:anchor="_Toc63416082" w:history="1">
         <w:r>
           <w:rPr>
             <w:rStyle w:val="Hyperlink"/>
@@ -5837,7 +5829,7 @@
             <w:rFonts w:eastAsia="Calibri"/>
             <w:noProof/>
           </w:rPr>
-          <w:t>Generalized version control workflow for the LCR project.</w:t>
+          <w:t>Generalized version control workflow for the LCR project</w:t>
         </w:r>
         <w:r>
           <w:rPr>
@@ -5858,7 +5850,7 @@
             <w:noProof/>
             <w:webHidden/>
           </w:rPr>
-          <w:instrText xml:space="preserve"> PAGEREF _Toc63347608 \h </w:instrText>
+          <w:instrText xml:space="preserve"> PAGEREF _Toc63416082 \h </w:instrText>
         </w:r>
         <w:r>
           <w:rPr>
@@ -5900,7 +5892,7 @@
           <w:szCs w:val="22"/>
         </w:rPr>
       </w:pPr>
-      <w:hyperlink w:anchor="_Toc63347610" w:history="1">
+      <w:hyperlink w:anchor="_Toc63416084" w:history="1">
         <w:r>
           <w:rPr>
             <w:rStyle w:val="Hyperlink"/>
@@ -5935,7 +5927,7 @@
             <w:noProof/>
             <w:webHidden/>
           </w:rPr>
-          <w:instrText xml:space="preserve"> PAGEREF _Toc63347610 \h </w:instrText>
+          <w:instrText xml:space="preserve"> PAGEREF _Toc63416084 \h </w:instrText>
         </w:r>
         <w:r>
           <w:rPr>
@@ -5977,7 +5969,7 @@
           <w:szCs w:val="22"/>
         </w:rPr>
       </w:pPr>
-      <w:hyperlink w:anchor="_Toc63347611" w:history="1">
+      <w:hyperlink w:anchor="_Toc63416085" w:history="1">
         <w:r>
           <w:rPr>
             <w:rStyle w:val="Hyperlink"/>
@@ -6012,7 +6004,7 @@
             <w:noProof/>
             <w:webHidden/>
           </w:rPr>
-          <w:instrText xml:space="preserve"> PAGEREF _Toc63347611 \h </w:instrText>
+          <w:instrText xml:space="preserve"> PAGEREF _Toc63416085 \h </w:instrText>
         </w:r>
         <w:r>
           <w:rPr>
@@ -6054,14 +6046,14 @@
           <w:szCs w:val="22"/>
         </w:rPr>
       </w:pPr>
-      <w:hyperlink w:anchor="_Toc63347612" w:history="1">
+      <w:hyperlink w:anchor="_Toc63416086" w:history="1">
         <w:r>
           <w:rPr>
             <w:rStyle w:val="Hyperlink"/>
             <w:rFonts w:eastAsia="Calibri"/>
             <w:noProof/>
           </w:rPr>
-          <w:t>Figure 1-5.  Diagram of how the tables in our MySQL relational database</w:t>
+          <w:t>Figure 1-5.  Diagram of how the tables in our MySQL relational database are connected by a sensor’s location (lcroyster_location) and serial number (lcroyster_sensor).</w:t>
         </w:r>
         <w:r>
           <w:rPr>
@@ -6082,7 +6074,7 @@
             <w:noProof/>
             <w:webHidden/>
           </w:rPr>
-          <w:instrText xml:space="preserve"> PAGEREF _Toc63347612 \h </w:instrText>
+          <w:instrText xml:space="preserve"> PAGEREF _Toc63416086 \h </w:instrText>
         </w:r>
         <w:r>
           <w:rPr>
@@ -6124,7 +6116,7 @@
           <w:szCs w:val="22"/>
         </w:rPr>
       </w:pPr>
-      <w:hyperlink w:anchor="_Toc63347613" w:history="1">
+      <w:hyperlink w:anchor="_Toc63416087" w:history="1">
         <w:r>
           <w:rPr>
             <w:rStyle w:val="Hyperlink"/>
@@ -6152,7 +6144,7 @@
             <w:noProof/>
             <w:webHidden/>
           </w:rPr>
-          <w:instrText xml:space="preserve"> PAGEREF _Toc63347613 \h </w:instrText>
+          <w:instrText xml:space="preserve"> PAGEREF _Toc63416087 \h </w:instrText>
         </w:r>
         <w:r>
           <w:rPr>
@@ -6194,7 +6186,7 @@
           <w:szCs w:val="22"/>
         </w:rPr>
       </w:pPr>
-      <w:hyperlink w:anchor="_Toc63347615" w:history="1">
+      <w:hyperlink w:anchor="_Toc63416089" w:history="1">
         <w:r>
           <w:rPr>
             <w:rStyle w:val="Hyperlink"/>
@@ -6229,7 +6221,7 @@
             <w:noProof/>
             <w:webHidden/>
           </w:rPr>
-          <w:instrText xml:space="preserve"> PAGEREF _Toc63347615 \h </w:instrText>
+          <w:instrText xml:space="preserve"> PAGEREF _Toc63416089 \h </w:instrText>
         </w:r>
         <w:r>
           <w:rPr>
@@ -6271,7 +6263,7 @@
           <w:szCs w:val="22"/>
         </w:rPr>
       </w:pPr>
-      <w:hyperlink w:anchor="_Toc63347616" w:history="1">
+      <w:hyperlink w:anchor="_Toc63416090" w:history="1">
         <w:r>
           <w:rPr>
             <w:rStyle w:val="Hyperlink"/>
@@ -6285,7 +6277,7 @@
             <w:rFonts w:eastAsia="Calibri"/>
             <w:noProof/>
           </w:rPr>
-          <w:t>New LCR project workflow which describes how project repositories update to work with newly added data.</w:t>
+          <w:t>New LCR project workflow which describes how project repositories update to work with newly added data..</w:t>
         </w:r>
         <w:r>
           <w:rPr>
@@ -6306,7 +6298,7 @@
             <w:noProof/>
             <w:webHidden/>
           </w:rPr>
-          <w:instrText xml:space="preserve"> PAGEREF _Toc63347616 \h </w:instrText>
+          <w:instrText xml:space="preserve"> PAGEREF _Toc63416090 \h </w:instrText>
         </w:r>
         <w:r>
           <w:rPr>
@@ -6348,7 +6340,7 @@
           <w:szCs w:val="22"/>
         </w:rPr>
       </w:pPr>
-      <w:hyperlink w:anchor="_Toc63347617" w:history="1">
+      <w:hyperlink w:anchor="_Toc63416091" w:history="1">
         <w:r>
           <w:rPr>
             <w:rStyle w:val="Hyperlink"/>
@@ -6375,7 +6367,7 @@
             <w:noProof/>
             <w:webHidden/>
           </w:rPr>
-          <w:instrText xml:space="preserve"> PAGEREF _Toc63347617 \h </w:instrText>
+          <w:instrText xml:space="preserve"> PAGEREF _Toc63416091 \h </w:instrText>
         </w:r>
         <w:r>
           <w:rPr>
@@ -6417,7 +6409,7 @@
           <w:szCs w:val="22"/>
         </w:rPr>
       </w:pPr>
-      <w:hyperlink w:anchor="_Toc63347619" w:history="1">
+      <w:hyperlink w:anchor="_Toc63416093" w:history="1">
         <w:r>
           <w:rPr>
             <w:rStyle w:val="Hyperlink"/>
@@ -6444,7 +6436,7 @@
             <w:noProof/>
             <w:webHidden/>
           </w:rPr>
-          <w:instrText xml:space="preserve"> PAGEREF _Toc63347619 \h </w:instrText>
+          <w:instrText xml:space="preserve"> PAGEREF _Toc63416093 \h </w:instrText>
         </w:r>
         <w:r>
           <w:rPr>
@@ -6486,13 +6478,13 @@
           <w:szCs w:val="22"/>
         </w:rPr>
       </w:pPr>
-      <w:hyperlink w:anchor="_Toc63347620" w:history="1">
+      <w:hyperlink w:anchor="_Toc63416094" w:history="1">
         <w:r>
           <w:rPr>
             <w:rStyle w:val="Hyperlink"/>
             <w:noProof/>
           </w:rPr>
-          <w:t>Figure 3-3.  Location of Deer Island, Florida.</w:t>
+          <w:t>Figure 3-3.  Location of Deer Island, Florida..</w:t>
         </w:r>
         <w:r>
           <w:rPr>
@@ -6513,7 +6505,7 @@
             <w:noProof/>
             <w:webHidden/>
           </w:rPr>
-          <w:instrText xml:space="preserve"> PAGEREF _Toc63347620 \h </w:instrText>
+          <w:instrText xml:space="preserve"> PAGEREF _Toc63416094 \h </w:instrText>
         </w:r>
         <w:r>
           <w:rPr>
@@ -6555,7 +6547,7 @@
           <w:szCs w:val="22"/>
         </w:rPr>
       </w:pPr>
-      <w:hyperlink w:anchor="_Toc63347621" w:history="1">
+      <w:hyperlink w:anchor="_Toc63416095" w:history="1">
         <w:r>
           <w:rPr>
             <w:rStyle w:val="Hyperlink"/>
@@ -6582,7 +6574,7 @@
             <w:noProof/>
             <w:webHidden/>
           </w:rPr>
-          <w:instrText xml:space="preserve"> PAGEREF _Toc63347621 \h </w:instrText>
+          <w:instrText xml:space="preserve"> PAGEREF _Toc63416095 \h </w:instrText>
         </w:r>
         <w:r>
           <w:rPr>
@@ -6624,13 +6616,13 @@
           <w:szCs w:val="22"/>
         </w:rPr>
       </w:pPr>
-      <w:hyperlink w:anchor="_Toc63347622" w:history="1">
+      <w:hyperlink w:anchor="_Toc63416096" w:history="1">
         <w:r>
           <w:rPr>
             <w:rStyle w:val="Hyperlink"/>
             <w:noProof/>
           </w:rPr>
-          <w:t>Figure 3-5.  DSAS components and operational workflow (“Digital Shoreline Analysis System (DSAS) Version 5.0 User Guide.”, 2021).</w:t>
+          <w:t>Figure 3-5.  DSAS components and operational workflow</w:t>
         </w:r>
         <w:r>
           <w:rPr>
@@ -6651,7 +6643,7 @@
             <w:noProof/>
             <w:webHidden/>
           </w:rPr>
-          <w:instrText xml:space="preserve"> PAGEREF _Toc63347622 \h </w:instrText>
+          <w:instrText xml:space="preserve"> PAGEREF _Toc63416096 \h </w:instrText>
         </w:r>
         <w:r>
           <w:rPr>
@@ -6693,13 +6685,13 @@
           <w:szCs w:val="22"/>
         </w:rPr>
       </w:pPr>
-      <w:hyperlink w:anchor="_Toc63347623" w:history="1">
+      <w:hyperlink w:anchor="_Toc63416097" w:history="1">
         <w:r>
           <w:rPr>
             <w:rStyle w:val="Hyperlink"/>
             <w:noProof/>
           </w:rPr>
-          <w:t>Figure 3-6.  Results of DSAS calculations for years 1994 to 2007</w:t>
+          <w:t>Figure 3-6.  Results of DSAS calculations for years 1994 to 2007.</w:t>
         </w:r>
         <w:r>
           <w:rPr>
@@ -6720,7 +6712,7 @@
             <w:noProof/>
             <w:webHidden/>
           </w:rPr>
-          <w:instrText xml:space="preserve"> PAGEREF _Toc63347623 \h </w:instrText>
+          <w:instrText xml:space="preserve"> PAGEREF _Toc63416097 \h </w:instrText>
         </w:r>
         <w:r>
           <w:rPr>
@@ -6762,7 +6754,7 @@
           <w:szCs w:val="22"/>
         </w:rPr>
       </w:pPr>
-      <w:hyperlink w:anchor="_Toc63347624" w:history="1">
+      <w:hyperlink w:anchor="_Toc63416098" w:history="1">
         <w:r>
           <w:rPr>
             <w:rStyle w:val="Hyperlink"/>
@@ -6789,7 +6781,7 @@
             <w:noProof/>
             <w:webHidden/>
           </w:rPr>
-          <w:instrText xml:space="preserve"> PAGEREF _Toc63347624 \h </w:instrText>
+          <w:instrText xml:space="preserve"> PAGEREF _Toc63416098 \h </w:instrText>
         </w:r>
         <w:r>
           <w:rPr>
@@ -6831,7 +6823,7 @@
           <w:szCs w:val="22"/>
         </w:rPr>
       </w:pPr>
-      <w:hyperlink w:anchor="_Toc63347625" w:history="1">
+      <w:hyperlink w:anchor="_Toc63416099" w:history="1">
         <w:r>
           <w:rPr>
             <w:rStyle w:val="Hyperlink"/>
@@ -6858,7 +6850,7 @@
             <w:noProof/>
             <w:webHidden/>
           </w:rPr>
-          <w:instrText xml:space="preserve"> PAGEREF _Toc63347625 \h </w:instrText>
+          <w:instrText xml:space="preserve"> PAGEREF _Toc63416099 \h </w:instrText>
         </w:r>
         <w:r>
           <w:rPr>
@@ -6900,13 +6892,13 @@
           <w:szCs w:val="22"/>
         </w:rPr>
       </w:pPr>
-      <w:hyperlink w:anchor="_Toc63347626" w:history="1">
+      <w:hyperlink w:anchor="_Toc63416100" w:history="1">
         <w:r>
           <w:rPr>
             <w:rStyle w:val="Hyperlink"/>
             <w:noProof/>
           </w:rPr>
-          <w:t>Table 3-9.  Figure of the DSAS statistics for years 2010 to 2019.</w:t>
+          <w:t>Figure 3-9.  Figure of the DSAS statistics for years 2010 to 2019.</w:t>
         </w:r>
         <w:r>
           <w:rPr>
@@ -6927,7 +6919,7 @@
             <w:noProof/>
             <w:webHidden/>
           </w:rPr>
-          <w:instrText xml:space="preserve"> PAGEREF _Toc63347626 \h </w:instrText>
+          <w:instrText xml:space="preserve"> PAGEREF _Toc63416100 \h </w:instrText>
         </w:r>
         <w:r>
           <w:rPr>
@@ -6969,7 +6961,7 @@
           <w:szCs w:val="22"/>
         </w:rPr>
       </w:pPr>
-      <w:hyperlink w:anchor="_Toc63347627" w:history="1">
+      <w:hyperlink w:anchor="_Toc63416101" w:history="1">
         <w:r>
           <w:rPr>
             <w:rStyle w:val="Hyperlink"/>
@@ -6996,7 +6988,7 @@
             <w:noProof/>
             <w:webHidden/>
           </w:rPr>
-          <w:instrText xml:space="preserve"> PAGEREF _Toc63347627 \h </w:instrText>
+          <w:instrText xml:space="preserve"> PAGEREF _Toc63416101 \h </w:instrText>
         </w:r>
         <w:r>
           <w:rPr>
@@ -7038,13 +7030,13 @@
           <w:szCs w:val="22"/>
         </w:rPr>
       </w:pPr>
-      <w:hyperlink w:anchor="_Toc63347628" w:history="1">
+      <w:hyperlink w:anchor="_Toc63416102" w:history="1">
         <w:r>
           <w:rPr>
             <w:rStyle w:val="Hyperlink"/>
             <w:noProof/>
           </w:rPr>
-          <w:t xml:space="preserve"> Table 3-11.  Figure of the DSAS statistics for years 1994 to 2019.</w:t>
+          <w:t>Figure 3-11.  Figure of the DSAS statistics for years 1994 to 2019.</w:t>
         </w:r>
         <w:r>
           <w:rPr>
@@ -7065,7 +7057,7 @@
             <w:noProof/>
             <w:webHidden/>
           </w:rPr>
-          <w:instrText xml:space="preserve"> PAGEREF _Toc63347628 \h </w:instrText>
+          <w:instrText xml:space="preserve"> PAGEREF _Toc63416102 \h </w:instrText>
         </w:r>
         <w:r>
           <w:rPr>
@@ -7107,39 +7099,13 @@
           <w:szCs w:val="22"/>
         </w:rPr>
       </w:pPr>
-    </w:p>
-    <w:p>
-      <w:pPr>
-        <w:pStyle w:val="TableofFigures"/>
-        <w:rPr>
-          <w:rFonts w:asciiTheme="minorHAnsi" w:eastAsiaTheme="minorEastAsia" w:hAnsiTheme="minorHAnsi" w:cstheme="minorBidi"/>
-          <w:noProof/>
-          <w:color w:val="auto"/>
-          <w:sz w:val="22"/>
-          <w:szCs w:val="22"/>
-        </w:rPr>
-      </w:pPr>
-      <w:hyperlink w:anchor="_Toc63347630" w:history="1">
+      <w:hyperlink w:anchor="_Toc63416103" w:history="1">
         <w:r>
           <w:rPr>
             <w:rStyle w:val="Hyperlink"/>
             <w:noProof/>
           </w:rPr>
-          <w:t>Figure 3-1</w:t>
-        </w:r>
-        <w:r>
-          <w:rPr>
-            <w:rStyle w:val="Hyperlink"/>
-            <w:noProof/>
-          </w:rPr>
-          <w:t>2</w:t>
-        </w:r>
-        <w:r>
-          <w:rPr>
-            <w:rStyle w:val="Hyperlink"/>
-            <w:noProof/>
-          </w:rPr>
-          <w:t>.  DSAS shoreline prediction forecast.</w:t>
+          <w:t>Figure 3-12.  DSAS shoreline prediction forecast..</w:t>
         </w:r>
         <w:r>
           <w:rPr>
@@ -7160,7 +7126,7 @@
             <w:noProof/>
             <w:webHidden/>
           </w:rPr>
-          <w:instrText xml:space="preserve"> PAGEREF _Toc63347630 \h </w:instrText>
+          <w:instrText xml:space="preserve"> PAGEREF _Toc63416103 \h </w:instrText>
         </w:r>
         <w:r>
           <w:rPr>
@@ -8637,7 +8603,7 @@
       </w:pPr>
       <w:bookmarkStart w:id="14" w:name="_Toc62480028"/>
       <w:r>
-        <w:t>Introduction and Background</w:t>
+        <w:t>Background</w:t>
       </w:r>
       <w:bookmarkEnd w:id="14"/>
     </w:p>
@@ -10143,7 +10109,7 @@
       <w:pPr>
         <w:pStyle w:val="014FigureCaption"/>
       </w:pPr>
-      <w:bookmarkStart w:id="38" w:name="_Toc63347606"/>
+      <w:bookmarkStart w:id="38" w:name="_Toc63416080"/>
       <w:r>
         <w:rPr>
           <w:noProof/>
@@ -10224,7 +10190,7 @@
           <w:rFonts w:eastAsia="Calibri"/>
         </w:rPr>
       </w:pPr>
-      <w:bookmarkStart w:id="39" w:name="_Toc63347607"/>
+      <w:bookmarkStart w:id="39" w:name="_Toc63416081"/>
       <w:r>
         <w:t xml:space="preserve">Figure 1-1.  </w:t>
       </w:r>
@@ -10316,7 +10282,7 @@
           <w:noProof/>
         </w:rPr>
       </w:pPr>
-      <w:bookmarkStart w:id="40" w:name="_Toc63347608"/>
+      <w:bookmarkStart w:id="40" w:name="_Toc63416082"/>
       <w:r>
         <w:t xml:space="preserve">Figure 1-2.  </w:t>
       </w:r>
@@ -10357,6 +10323,7 @@
       <w:bookmarkStart w:id="41" w:name="_Toc63171853"/>
       <w:bookmarkStart w:id="42" w:name="_Toc63347561"/>
       <w:bookmarkStart w:id="43" w:name="_Toc63347609"/>
+      <w:bookmarkStart w:id="44" w:name="_Toc63416083"/>
       <w:r>
         <w:rPr>
           <w:noProof/>
@@ -10428,12 +10395,13 @@
       <w:bookmarkEnd w:id="41"/>
       <w:bookmarkEnd w:id="42"/>
       <w:bookmarkEnd w:id="43"/>
+      <w:bookmarkEnd w:id="44"/>
     </w:p>
     <w:p>
       <w:pPr>
         <w:pStyle w:val="014FigureCaption"/>
       </w:pPr>
-      <w:bookmarkStart w:id="44" w:name="_Toc63347610"/>
+      <w:bookmarkStart w:id="45" w:name="_Toc63416084"/>
       <w:r>
         <w:t xml:space="preserve">Figure 1-3.  </w:t>
       </w:r>
@@ -10491,7 +10459,7 @@
         </w:rPr>
         <w:t>) Lone Cabbage Reef with water quality sites identifies (black circles). The oyster shapefile used in this map is a from a University of Florida sampling effort in 2001.</w:t>
       </w:r>
-      <w:bookmarkEnd w:id="44"/>
+      <w:bookmarkEnd w:id="45"/>
     </w:p>
     <w:p>
       <w:r>
@@ -10571,7 +10539,7 @@
           <w:rFonts w:eastAsia="Calibri"/>
         </w:rPr>
       </w:pPr>
-      <w:bookmarkStart w:id="45" w:name="_Toc63347611"/>
+      <w:bookmarkStart w:id="46" w:name="_Toc63416085"/>
       <w:r>
         <w:rPr>
           <w:rFonts w:eastAsia="Calibri"/>
@@ -10649,14 +10617,14 @@
         </w:rPr>
         <w:t>Data workflow for water quality observations.</w:t>
       </w:r>
-      <w:bookmarkEnd w:id="45"/>
+      <w:bookmarkEnd w:id="46"/>
     </w:p>
     <w:p/>
     <w:p>
       <w:pPr>
         <w:pStyle w:val="014FigureCaption"/>
       </w:pPr>
-      <w:bookmarkStart w:id="46" w:name="_Toc63347612"/>
+      <w:bookmarkStart w:id="47" w:name="_Toc63416086"/>
       <w:r>
         <w:rPr>
           <w:rFonts w:eastAsia="Calibri"/>
@@ -10761,14 +10729,14 @@
         </w:rPr>
         <w:t>.</w:t>
       </w:r>
-      <w:bookmarkEnd w:id="46"/>
+      <w:bookmarkEnd w:id="47"/>
     </w:p>
     <w:p/>
     <w:p>
       <w:pPr>
         <w:pStyle w:val="014FigureCaption"/>
       </w:pPr>
-      <w:bookmarkStart w:id="47" w:name="_Toc63347613"/>
+      <w:bookmarkStart w:id="48" w:name="_Toc63416087"/>
       <w:r>
         <w:rPr>
           <w:rFonts w:eastAsia="Calibri"/>
@@ -10787,7 +10755,7 @@
         </w:rPr>
         <w:t xml:space="preserve"> Data workflow for oyster measurements.</w:t>
       </w:r>
-      <w:bookmarkEnd w:id="47"/>
+      <w:bookmarkEnd w:id="48"/>
     </w:p>
     <w:p/>
     <w:p>
@@ -10820,11 +10788,11 @@
       <w:pPr>
         <w:pStyle w:val="002CHAPTERTITLE"/>
       </w:pPr>
-      <w:bookmarkStart w:id="48" w:name="_Toc62480048"/>
+      <w:bookmarkStart w:id="49" w:name="_Toc62480048"/>
       <w:r>
         <w:t>TAILORING GITHUB FOR ECOLOGY</w:t>
       </w:r>
-      <w:bookmarkEnd w:id="48"/>
+      <w:bookmarkEnd w:id="49"/>
       <w:r>
         <w:t xml:space="preserve"> </w:t>
       </w:r>
@@ -10836,14 +10804,14 @@
           <w:rFonts w:eastAsia="Calibri"/>
         </w:rPr>
       </w:pPr>
-      <w:bookmarkStart w:id="49" w:name="_Toc62480049"/>
+      <w:bookmarkStart w:id="50" w:name="_Toc62480049"/>
       <w:r>
         <w:rPr>
           <w:rFonts w:eastAsia="Calibri"/>
         </w:rPr>
         <w:t>Introduction</w:t>
       </w:r>
-      <w:bookmarkEnd w:id="49"/>
+      <w:bookmarkEnd w:id="50"/>
       <w:r>
         <w:rPr>
           <w:rFonts w:eastAsia="Calibri"/>
@@ -10989,14 +10957,20 @@
           <w:rFonts w:eastAsia="Calibri"/>
         </w:rPr>
       </w:pPr>
-      <w:bookmarkStart w:id="50" w:name="_Toc62480050"/>
+      <w:bookmarkStart w:id="51" w:name="_Toc62480050"/>
       <w:r>
         <w:rPr>
           <w:rFonts w:eastAsia="Calibri"/>
         </w:rPr>
         <w:t>Terminology</w:t>
       </w:r>
-      <w:bookmarkEnd w:id="50"/>
+      <w:bookmarkEnd w:id="51"/>
+      <w:r>
+        <w:rPr>
+          <w:rFonts w:eastAsia="Calibri"/>
+        </w:rPr>
+        <w:t xml:space="preserve"> overview</w:t>
+      </w:r>
     </w:p>
     <w:p>
       <w:pPr>
@@ -11177,7 +11151,7 @@
           <w:rFonts w:eastAsia="Calibri"/>
         </w:rPr>
       </w:pPr>
-      <w:bookmarkStart w:id="51" w:name="_Toc62480051"/>
+      <w:bookmarkStart w:id="52" w:name="_Toc62480051"/>
       <w:r>
         <w:rPr>
           <w:rFonts w:eastAsia="Calibri"/>
@@ -11185,7 +11159,7 @@
         <w:lastRenderedPageBreak/>
         <w:t>GitHub and version and control</w:t>
       </w:r>
-      <w:bookmarkEnd w:id="51"/>
+      <w:bookmarkEnd w:id="52"/>
       <w:r>
         <w:rPr>
           <w:rFonts w:eastAsia="Calibri"/>
@@ -11268,14 +11242,14 @@
           <w:rFonts w:eastAsia="Calibri"/>
         </w:rPr>
       </w:pPr>
-      <w:bookmarkStart w:id="52" w:name="_Toc62480052"/>
+      <w:bookmarkStart w:id="53" w:name="_Toc62480052"/>
       <w:r>
         <w:rPr>
           <w:rFonts w:eastAsia="Calibri"/>
         </w:rPr>
         <w:t>Challenges working in one repository</w:t>
       </w:r>
-      <w:bookmarkEnd w:id="52"/>
+      <w:bookmarkEnd w:id="53"/>
     </w:p>
     <w:p>
       <w:pPr>
@@ -11302,14 +11276,14 @@
           <w:rFonts w:eastAsia="Calibri"/>
         </w:rPr>
       </w:pPr>
-      <w:bookmarkStart w:id="53" w:name="_Toc62480053"/>
+      <w:bookmarkStart w:id="54" w:name="_Toc62480053"/>
       <w:r>
         <w:rPr>
           <w:rFonts w:eastAsia="Calibri"/>
         </w:rPr>
         <w:t>Creating a new GitHub repository structure and workflow</w:t>
       </w:r>
-      <w:bookmarkEnd w:id="53"/>
+      <w:bookmarkEnd w:id="54"/>
     </w:p>
     <w:p>
       <w:pPr>
@@ -11359,14 +11333,14 @@
           <w:rFonts w:eastAsia="Calibri"/>
         </w:rPr>
       </w:pPr>
-      <w:bookmarkStart w:id="54" w:name="_Toc62480054"/>
+      <w:bookmarkStart w:id="55" w:name="_Toc62480054"/>
       <w:r>
         <w:rPr>
           <w:rFonts w:eastAsia="Calibri"/>
         </w:rPr>
         <w:t>GitHub permissions and branch workflow</w:t>
       </w:r>
-      <w:bookmarkEnd w:id="54"/>
+      <w:bookmarkEnd w:id="55"/>
       <w:r>
         <w:rPr>
           <w:rFonts w:eastAsia="Calibri"/>
@@ -11424,14 +11398,14 @@
           <w:rFonts w:eastAsia="Calibri"/>
         </w:rPr>
       </w:pPr>
-      <w:bookmarkStart w:id="55" w:name="_Toc62480055"/>
+      <w:bookmarkStart w:id="56" w:name="_Toc62480055"/>
       <w:r>
         <w:rPr>
           <w:rFonts w:eastAsia="Calibri"/>
         </w:rPr>
         <w:t>Naming conventions for repository, files, and folders</w:t>
       </w:r>
-      <w:bookmarkEnd w:id="55"/>
+      <w:bookmarkEnd w:id="56"/>
     </w:p>
     <w:p>
       <w:pPr>
@@ -11487,14 +11461,14 @@
           <w:rFonts w:eastAsia="Calibri"/>
         </w:rPr>
       </w:pPr>
-      <w:bookmarkStart w:id="56" w:name="_Toc62480056"/>
+      <w:bookmarkStart w:id="57" w:name="_Toc62480056"/>
       <w:r>
         <w:rPr>
           <w:rFonts w:eastAsia="Calibri"/>
         </w:rPr>
         <w:t>Transparency</w:t>
       </w:r>
-      <w:bookmarkEnd w:id="56"/>
+      <w:bookmarkEnd w:id="57"/>
     </w:p>
     <w:p>
       <w:pPr>
@@ -11525,14 +11499,12 @@
           <w:rFonts w:eastAsia="Calibri"/>
         </w:rPr>
       </w:pPr>
-      <w:bookmarkStart w:id="57" w:name="_Toc62480057"/>
       <w:r>
         <w:rPr>
           <w:rFonts w:eastAsia="Calibri"/>
         </w:rPr>
-        <w:t>Discussion</w:t>
-      </w:r>
-      <w:bookmarkEnd w:id="57"/>
+        <w:t>Conclusion</w:t>
+      </w:r>
     </w:p>
     <w:p>
       <w:pPr>
@@ -11831,6 +11803,7 @@
       <w:bookmarkStart w:id="59" w:name="_Toc62479508"/>
       <w:bookmarkStart w:id="60" w:name="_Toc63171858"/>
       <w:bookmarkStart w:id="61" w:name="_Toc63347614"/>
+      <w:bookmarkStart w:id="62" w:name="_Toc63416088"/>
       <w:r>
         <w:rPr>
           <w:rFonts w:eastAsia="Calibri"/>
@@ -11907,6 +11880,7 @@
       <w:bookmarkEnd w:id="59"/>
       <w:bookmarkEnd w:id="60"/>
       <w:bookmarkEnd w:id="61"/>
+      <w:bookmarkEnd w:id="62"/>
     </w:p>
     <w:p>
       <w:pPr>
@@ -11915,7 +11889,7 @@
           <w:rFonts w:eastAsia="Calibri"/>
         </w:rPr>
       </w:pPr>
-      <w:bookmarkStart w:id="62" w:name="_Toc63347615"/>
+      <w:bookmarkStart w:id="63" w:name="_Toc63416089"/>
       <w:r>
         <w:rPr>
           <w:rFonts w:ascii="Times New Roman" w:eastAsia="Calibri" w:hAnsi="Times New Roman"/>
@@ -11996,7 +11970,7 @@
         </w:rPr>
         <w:t>Visualization of our main project repository structure and various projects in the same repository. The box of the visual encompasses all of the projects, code, and text belonging to a single data collection type. Multiple projects were located in the single repository usually discernable by separated folders. Confusion arose when projects used scripts and data from other projects without proper documentation.</w:t>
       </w:r>
-      <w:bookmarkEnd w:id="62"/>
+      <w:bookmarkEnd w:id="63"/>
     </w:p>
     <w:p>
       <w:pPr>
@@ -12010,7 +11984,7 @@
           <w:rFonts w:eastAsia="Calibri"/>
         </w:rPr>
       </w:pPr>
-      <w:bookmarkStart w:id="63" w:name="_Toc63347616"/>
+      <w:bookmarkStart w:id="64" w:name="_Toc63416090"/>
       <w:r>
         <w:t xml:space="preserve">Figure 2-2.  </w:t>
       </w:r>
@@ -12026,7 +12000,7 @@
         </w:rPr>
         <w:t>.</w:t>
       </w:r>
-      <w:bookmarkEnd w:id="63"/>
+      <w:bookmarkEnd w:id="64"/>
     </w:p>
     <w:p>
       <w:pPr>
@@ -12036,7 +12010,7 @@
           <w:rFonts w:eastAsia="Calibri"/>
         </w:rPr>
       </w:pPr>
-      <w:bookmarkStart w:id="64" w:name="_Toc63349189"/>
+      <w:bookmarkStart w:id="65" w:name="_Toc63349189"/>
       <w:r>
         <w:t xml:space="preserve">Table 2-1.  </w:t>
       </w:r>
@@ -12046,7 +12020,7 @@
         </w:rPr>
         <w:t>Table of naming conventions for file types, example, and description of the example</w:t>
       </w:r>
-      <w:bookmarkEnd w:id="64"/>
+      <w:bookmarkEnd w:id="65"/>
     </w:p>
     <w:tbl>
       <w:tblPr>
@@ -12912,11 +12886,11 @@
       <w:pPr>
         <w:pStyle w:val="002CHAPTERTITLE"/>
       </w:pPr>
-      <w:bookmarkStart w:id="65" w:name="_Toc62480058"/>
+      <w:bookmarkStart w:id="66" w:name="_Toc62480058"/>
       <w:r>
         <w:t>CASE STUDY: DEER ISLAND, FLORIDA TIME PERIOD SHORELINE ANALYSIS USING DSAS</w:t>
       </w:r>
-      <w:bookmarkEnd w:id="65"/>
+      <w:bookmarkEnd w:id="66"/>
       <w:r>
         <w:t xml:space="preserve"> </w:t>
       </w:r>
@@ -12928,14 +12902,20 @@
           <w:rFonts w:eastAsia="Calibri"/>
         </w:rPr>
       </w:pPr>
-      <w:bookmarkStart w:id="66" w:name="_Toc62480059"/>
+      <w:bookmarkStart w:id="67" w:name="_Toc62480059"/>
       <w:r>
         <w:rPr>
           <w:rFonts w:eastAsia="Calibri"/>
         </w:rPr>
         <w:t>Introduction</w:t>
       </w:r>
-      <w:bookmarkEnd w:id="66"/>
+      <w:bookmarkEnd w:id="67"/>
+      <w:r>
+        <w:rPr>
+          <w:rFonts w:eastAsia="Calibri"/>
+        </w:rPr>
+        <w:t xml:space="preserve"> and Background</w:t>
+      </w:r>
     </w:p>
     <w:p>
       <w:pPr>
@@ -13050,14 +13030,14 @@
           <w:rFonts w:eastAsia="Calibri"/>
         </w:rPr>
       </w:pPr>
-      <w:bookmarkStart w:id="67" w:name="_Toc62480060"/>
+      <w:bookmarkStart w:id="68" w:name="_Toc62480060"/>
       <w:r>
         <w:rPr>
           <w:rFonts w:eastAsia="Calibri"/>
         </w:rPr>
         <w:t>Climate change and SLR</w:t>
       </w:r>
-      <w:bookmarkEnd w:id="67"/>
+      <w:bookmarkEnd w:id="68"/>
       <w:r>
         <w:rPr>
           <w:rFonts w:eastAsia="Calibri"/>
@@ -13124,14 +13104,14 @@
           <w:rFonts w:eastAsia="Calibri"/>
         </w:rPr>
       </w:pPr>
-      <w:bookmarkStart w:id="68" w:name="_Toc62480061"/>
+      <w:bookmarkStart w:id="69" w:name="_Toc62480061"/>
       <w:r>
         <w:rPr>
           <w:rFonts w:eastAsia="Calibri"/>
         </w:rPr>
         <w:t>Characteristics of sandy shorelines and sedimentation</w:t>
       </w:r>
-      <w:bookmarkEnd w:id="68"/>
+      <w:bookmarkEnd w:id="69"/>
     </w:p>
     <w:p>
       <w:pPr>
@@ -13165,14 +13145,14 @@
           <w:rFonts w:eastAsia="Calibri"/>
         </w:rPr>
       </w:pPr>
-      <w:bookmarkStart w:id="69" w:name="_Toc62480062"/>
+      <w:bookmarkStart w:id="70" w:name="_Toc62480062"/>
       <w:r>
         <w:rPr>
           <w:rFonts w:eastAsia="Calibri"/>
         </w:rPr>
         <w:t>Suwannee River sedimentation and discharge</w:t>
       </w:r>
-      <w:bookmarkEnd w:id="69"/>
+      <w:bookmarkEnd w:id="70"/>
     </w:p>
     <w:p>
       <w:pPr>
@@ -13344,14 +13324,14 @@
           <w:rFonts w:eastAsia="Calibri"/>
         </w:rPr>
       </w:pPr>
-      <w:bookmarkStart w:id="70" w:name="_Toc62480063"/>
+      <w:bookmarkStart w:id="71" w:name="_Toc62480063"/>
       <w:r>
         <w:rPr>
           <w:rFonts w:eastAsia="Calibri"/>
         </w:rPr>
         <w:t>Human development and impacts</w:t>
       </w:r>
-      <w:bookmarkEnd w:id="70"/>
+      <w:bookmarkEnd w:id="71"/>
     </w:p>
     <w:p>
       <w:pPr>
@@ -13506,7 +13486,7 @@
           <w:rFonts w:eastAsia="Calibri"/>
         </w:rPr>
       </w:pPr>
-      <w:bookmarkStart w:id="71" w:name="_Toc62480064"/>
+      <w:bookmarkStart w:id="72" w:name="_Toc62480064"/>
       <w:r>
         <w:rPr>
           <w:rFonts w:eastAsia="Calibri"/>
@@ -13514,7 +13494,7 @@
         <w:lastRenderedPageBreak/>
         <w:t>Big Bend habitats for species richness</w:t>
       </w:r>
-      <w:bookmarkEnd w:id="71"/>
+      <w:bookmarkEnd w:id="72"/>
     </w:p>
     <w:p>
       <w:pPr>
@@ -13583,7 +13563,7 @@
           <w:rFonts w:eastAsia="Calibri"/>
         </w:rPr>
       </w:pPr>
-      <w:bookmarkStart w:id="72" w:name="_Toc62480065"/>
+      <w:bookmarkStart w:id="73" w:name="_Toc62480065"/>
       <w:r>
         <w:rPr>
           <w:rFonts w:eastAsia="Calibri"/>
@@ -13602,7 +13582,7 @@
         </w:rPr>
         <w:t xml:space="preserve"> </w:t>
       </w:r>
-      <w:bookmarkEnd w:id="72"/>
+      <w:bookmarkEnd w:id="73"/>
       <w:r>
         <w:rPr>
           <w:rFonts w:eastAsia="Calibri"/>
@@ -13863,14 +13843,14 @@
           <w:rFonts w:eastAsia="Calibri"/>
         </w:rPr>
       </w:pPr>
-      <w:bookmarkStart w:id="73" w:name="_Toc62480066"/>
+      <w:bookmarkStart w:id="74" w:name="_Toc62480066"/>
       <w:r>
         <w:rPr>
           <w:rFonts w:eastAsia="Calibri"/>
         </w:rPr>
         <w:t>Reason for effort</w:t>
       </w:r>
-      <w:bookmarkEnd w:id="73"/>
+      <w:bookmarkEnd w:id="74"/>
     </w:p>
     <w:p>
       <w:pPr>
@@ -14005,14 +13985,14 @@
           <w:rFonts w:eastAsia="Calibri"/>
         </w:rPr>
       </w:pPr>
-      <w:bookmarkStart w:id="74" w:name="_Toc62480067"/>
+      <w:bookmarkStart w:id="75" w:name="_Toc62480067"/>
       <w:r>
         <w:rPr>
           <w:rFonts w:eastAsia="Calibri"/>
         </w:rPr>
         <w:t>Materials and methods</w:t>
       </w:r>
-      <w:bookmarkEnd w:id="74"/>
+      <w:bookmarkEnd w:id="75"/>
     </w:p>
     <w:p>
       <w:pPr>
@@ -14021,14 +14001,14 @@
           <w:rFonts w:eastAsia="Calibri"/>
         </w:rPr>
       </w:pPr>
-      <w:bookmarkStart w:id="75" w:name="_Toc62480068"/>
+      <w:bookmarkStart w:id="76" w:name="_Toc62480068"/>
       <w:r>
         <w:rPr>
           <w:rFonts w:eastAsia="Calibri"/>
         </w:rPr>
         <w:t>Study Area</w:t>
       </w:r>
-      <w:bookmarkEnd w:id="75"/>
+      <w:bookmarkEnd w:id="76"/>
     </w:p>
     <w:p>
       <w:pPr>
@@ -14193,14 +14173,14 @@
           <w:rFonts w:eastAsia="Calibri"/>
         </w:rPr>
       </w:pPr>
-      <w:bookmarkStart w:id="76" w:name="_Toc62480069"/>
+      <w:bookmarkStart w:id="77" w:name="_Toc62480069"/>
       <w:r>
         <w:rPr>
           <w:rFonts w:eastAsia="Calibri"/>
         </w:rPr>
         <w:t>Imagery selection process</w:t>
       </w:r>
-      <w:bookmarkEnd w:id="76"/>
+      <w:bookmarkEnd w:id="77"/>
     </w:p>
     <w:p>
       <w:pPr>
@@ -14287,14 +14267,14 @@
           <w:rFonts w:eastAsia="Calibri"/>
         </w:rPr>
       </w:pPr>
-      <w:bookmarkStart w:id="77" w:name="_Toc62480070"/>
+      <w:bookmarkStart w:id="78" w:name="_Toc62480070"/>
       <w:r>
         <w:rPr>
           <w:rFonts w:eastAsia="Calibri"/>
         </w:rPr>
         <w:t>Digital Shoreline Analysis System (DSAS)</w:t>
       </w:r>
-      <w:bookmarkEnd w:id="77"/>
+      <w:bookmarkEnd w:id="78"/>
     </w:p>
     <w:p>
       <w:pPr>
@@ -14355,14 +14335,14 @@
           <w:rFonts w:eastAsia="Calibri"/>
         </w:rPr>
       </w:pPr>
-      <w:bookmarkStart w:id="78" w:name="_Toc62480071"/>
+      <w:bookmarkStart w:id="79" w:name="_Toc62480071"/>
       <w:r>
         <w:rPr>
           <w:rFonts w:eastAsia="Calibri"/>
         </w:rPr>
         <w:t>DSAS parameters and selections</w:t>
       </w:r>
-      <w:bookmarkEnd w:id="78"/>
+      <w:bookmarkEnd w:id="79"/>
     </w:p>
     <w:p>
       <w:pPr>
@@ -14442,14 +14422,14 @@
           <w:rFonts w:eastAsia="Calibri"/>
         </w:rPr>
       </w:pPr>
-      <w:bookmarkStart w:id="79" w:name="_Toc62480072"/>
+      <w:bookmarkStart w:id="80" w:name="_Toc62480072"/>
       <w:r>
         <w:rPr>
           <w:rFonts w:eastAsia="Calibri"/>
         </w:rPr>
         <w:t>Results</w:t>
       </w:r>
-      <w:bookmarkEnd w:id="79"/>
+      <w:bookmarkEnd w:id="80"/>
     </w:p>
     <w:p>
       <w:pPr>
@@ -14462,14 +14442,38 @@
         <w:rPr>
           <w:noProof/>
         </w:rPr>
-        <w:t xml:space="preserve">The calculations for the shoreline analysis are displayed in a black and white colorramp. The LRR coloramp displays rates of change of meters per year. The NSM coloramp displays the distance of measurements in meters. The DSAS calculations </w:t>
+        <w:t xml:space="preserve">The calculations for the shoreline analysis are displayed in a </w:t>
       </w:r>
       <w:r>
         <w:rPr>
           <w:noProof/>
         </w:rPr>
+        <w:t>colorblind</w:t>
+      </w:r>
+      <w:r>
+        <w:rPr>
+          <w:noProof/>
+        </w:rPr>
+        <w:t xml:space="preserve"> colorramp. The LRR coloramp displays rates of change </w:t>
+      </w:r>
+      <w:r>
+        <w:rPr>
+          <w:noProof/>
+        </w:rPr>
+        <w:t>in m/yr</w:t>
+      </w:r>
+      <w:r>
+        <w:rPr>
+          <w:noProof/>
+        </w:rPr>
+        <w:t xml:space="preserve">. The NSM coloramp displays the distance of measurements in meters. The DSAS calculations follows the </w:t>
+      </w:r>
+      <w:r>
+        <w:rPr>
+          <w:noProof/>
+        </w:rPr>
         <w:lastRenderedPageBreak/>
-        <w:t>follows the standard that a negative rate implies erosion and a positivie rate implies accretion. The interpretation of the results go as follows.</w:t>
+        <w:t>standard that a negative rate implies erosion and a positivie rate implies accretion. The interpretation of the results go as follows.</w:t>
       </w:r>
     </w:p>
     <w:p>
@@ -14480,7 +14484,7 @@
           <w:noProof/>
         </w:rPr>
       </w:pPr>
-      <w:bookmarkStart w:id="80" w:name="_Toc62480073"/>
+      <w:bookmarkStart w:id="81" w:name="_Toc62480073"/>
       <w:r>
         <w:rPr>
           <w:rFonts w:eastAsia="Calibri"/>
@@ -14508,20 +14512,209 @@
         </w:rPr>
         <w:t>1994-2007</w:t>
       </w:r>
-      <w:bookmarkEnd w:id="80"/>
+      <w:bookmarkEnd w:id="81"/>
     </w:p>
     <w:p>
       <w:pPr>
         <w:pStyle w:val="006BodyText"/>
       </w:pPr>
       <w:r>
-        <w:t xml:space="preserve">The DSAS results, Figure </w:t>
+        <w:t xml:space="preserve">The </w:t>
+      </w:r>
+      <w:r>
+        <w:t>Figure 3-6</w:t>
+      </w:r>
+      <w:r>
+        <w:t xml:space="preserve"> displays the erosional transects calculated in the colors </w:t>
+      </w:r>
+      <w:r>
+        <w:t>pink</w:t>
+      </w:r>
+      <w:r>
+        <w:t xml:space="preserve"> through </w:t>
+      </w:r>
+      <w:r>
+        <w:t>black</w:t>
+      </w:r>
+      <w:r>
+        <w:t xml:space="preserve"> and accretional transects starting </w:t>
+      </w:r>
+      <w:r>
+        <w:t>from orange</w:t>
+      </w:r>
+      <w:r>
+        <w:t xml:space="preserve"> to </w:t>
+      </w:r>
+      <w:r>
+        <w:t>yellow</w:t>
+      </w:r>
+      <w:r>
+        <w:t xml:space="preserve"> color</w:t>
+      </w:r>
+      <w:r>
+        <w:t>s</w:t>
+      </w:r>
+      <w:r>
+        <w:t xml:space="preserve">. The LRR rates in </w:t>
+      </w:r>
+      <w:r>
+        <w:t xml:space="preserve">Figure </w:t>
       </w:r>
       <w:r>
         <w:t>3-</w:t>
       </w:r>
       <w:r>
-        <w:t>8 (left) display that there were more negative LRR rates (Table 3, left). The LRR erosion rates (Table 3, left) range from -5.0 to -3.0 (m/yr) and the highest LRR accretion rates range from 3.0 to 4.0 (m/yr). The most frequent LRR rate is -2.0 to -1.0 (m/yr) accounting for 30.5% of all transects calculated. The least frequent LRR rates are the accretion rates between -0.5 to 0.5 (m/yr) accounting for 25.6% of all transects calculated. For the NSM (Table 3, right), the highest erosion distance measurements range from to -35.9 meters (n= 10) and the maximum accretion distance measurements range from 4.3 to 6.4 meters (n= 1). The most frequent NSM distance is -10.0 to 2.2 meters accounting for 29.3% of all transects calculated. The least frequent NSM distance is the accretion distance between 4.3 to 6.4 meters accounting for 1.2% of all transects calculated. In the NSM analysis, there is only one transect line that falls in the maximum range of accretion, all other transects are displaying low to moderate erosion meter measurements.</w:t>
+        <w:t>7</w:t>
+      </w:r>
+      <w:r>
+        <w:t>,</w:t>
+      </w:r>
+      <w:r>
+        <w:t xml:space="preserve"> A </w:t>
+      </w:r>
+      <w:r>
+        <w:t>demonst</w:t>
+      </w:r>
+      <w:r>
+        <w:t>rat</w:t>
+      </w:r>
+      <w:r>
+        <w:t>e</w:t>
+      </w:r>
+      <w:r>
+        <w:t xml:space="preserve"> more negative LRR rates</w:t>
+      </w:r>
+      <w:r>
+        <w:t xml:space="preserve"> calculate</w:t>
+      </w:r>
+      <w:r>
+        <w:t>d</w:t>
+      </w:r>
+      <w:r>
+        <w:t>.</w:t>
+      </w:r>
+      <w:r>
+        <w:t xml:space="preserve"> The LRR rates range from </w:t>
+      </w:r>
+      <w:r>
+        <w:t xml:space="preserve">the highest erosional; rate of </w:t>
+      </w:r>
+      <w:r>
+        <w:t>-5.0 to -3.0 (m/yr) and the highest accretion</w:t>
+      </w:r>
+      <w:r>
+        <w:t>al</w:t>
+      </w:r>
+      <w:r>
+        <w:t xml:space="preserve"> rate</w:t>
+      </w:r>
+      <w:r>
+        <w:t xml:space="preserve"> of</w:t>
+      </w:r>
+      <w:r>
+        <w:t xml:space="preserve"> 3.0 to 4.0 (m/yr). The most frequent LRR rate </w:t>
+      </w:r>
+      <w:r>
+        <w:t xml:space="preserve">range </w:t>
+      </w:r>
+      <w:r>
+        <w:t xml:space="preserve">is -2.0 to -1.0 (m/yr) accounting for </w:t>
+      </w:r>
+      <w:r>
+        <w:t>30.5</w:t>
+      </w:r>
+      <w:r>
+        <w:t>%</w:t>
+      </w:r>
+      <w:r>
+        <w:t xml:space="preserve"> of all transects calculated. The least frequent LRR rate </w:t>
+      </w:r>
+      <w:r>
+        <w:t xml:space="preserve">range </w:t>
+      </w:r>
+      <w:r>
+        <w:t xml:space="preserve">is </w:t>
+      </w:r>
+      <w:r>
+        <w:t>the accretion</w:t>
+      </w:r>
+      <w:r>
+        <w:t>al</w:t>
+      </w:r>
+      <w:r>
+        <w:t xml:space="preserve"> rate</w:t>
+      </w:r>
+      <w:r>
+        <w:t>s</w:t>
+      </w:r>
+      <w:r>
+        <w:t xml:space="preserve"> of</w:t>
+      </w:r>
+      <w:r>
+        <w:t xml:space="preserve"> after</w:t>
+      </w:r>
+      <w:r>
+        <w:t xml:space="preserve"> 2.0 m/yr representing 0% of all transects</w:t>
+      </w:r>
+      <w:r>
+        <w:t>. For the</w:t>
+      </w:r>
+      <w:r>
+        <w:t xml:space="preserve"> calculated</w:t>
+      </w:r>
+      <w:r>
+        <w:t xml:space="preserve"> NSM (</w:t>
+      </w:r>
+      <w:r>
+        <w:t>Figure 3-6, B</w:t>
+      </w:r>
+      <w:r>
+        <w:t>), the highest erosion distance measurements range from to</w:t>
+      </w:r>
+      <w:r>
+        <w:t xml:space="preserve"> -70.5 to</w:t>
+      </w:r>
+      <w:r>
+        <w:t xml:space="preserve"> -35.9 meters and the maximum accretion distance measurements range from 4.3 to 6.4 meters</w:t>
+      </w:r>
+      <w:r>
+        <w:t>.</w:t>
+      </w:r>
+      <w:r>
+        <w:t xml:space="preserve"> The most frequent NSM </w:t>
+      </w:r>
+      <w:r>
+        <w:t>measurement range</w:t>
+      </w:r>
+      <w:r>
+        <w:t xml:space="preserve"> is -10.0 to 2.2 meters accounting for 29.3% of all transects calculated</w:t>
+      </w:r>
+      <w:r>
+        <w:t xml:space="preserve"> (Figure 3-7, B)</w:t>
+      </w:r>
+      <w:r>
+        <w:t xml:space="preserve">. The least frequent NSM </w:t>
+      </w:r>
+      <w:r>
+        <w:t>measurement range</w:t>
+      </w:r>
+      <w:r>
+        <w:t xml:space="preserve"> is the accretion</w:t>
+      </w:r>
+      <w:r>
+        <w:t>al</w:t>
+      </w:r>
+      <w:r>
+        <w:t xml:space="preserve"> distance between 4.3 to 6.4 meters accounting for 1.2% of all transects calculated</w:t>
+      </w:r>
+      <w:r>
+        <w:t xml:space="preserve"> </w:t>
+      </w:r>
+      <w:r>
+        <w:t>(Figure 3-7, B)</w:t>
+      </w:r>
+      <w:r>
+        <w:t>.</w:t>
       </w:r>
     </w:p>
     <w:p>
@@ -14531,7 +14724,7 @@
           <w:rFonts w:eastAsia="Calibri"/>
         </w:rPr>
       </w:pPr>
-      <w:bookmarkStart w:id="81" w:name="_Toc62480074"/>
+      <w:bookmarkStart w:id="82" w:name="_Toc62480074"/>
       <w:r>
         <w:rPr>
           <w:rFonts w:eastAsia="Calibri"/>
@@ -14553,101 +14746,347 @@
         </w:rPr>
         <w:t xml:space="preserve"> </w:t>
       </w:r>
-      <w:bookmarkStart w:id="82" w:name="_Hlk47708813"/>
+      <w:bookmarkStart w:id="83" w:name="_Hlk47708813"/>
       <w:r>
         <w:rPr>
           <w:rFonts w:eastAsia="Calibri"/>
         </w:rPr>
         <w:t>2010-2019</w:t>
       </w:r>
-      <w:bookmarkEnd w:id="81"/>
       <w:bookmarkEnd w:id="82"/>
+      <w:bookmarkEnd w:id="83"/>
     </w:p>
     <w:p>
       <w:pPr>
         <w:pStyle w:val="006BodyText"/>
       </w:pPr>
       <w:r>
-        <w:t xml:space="preserve">The results displayed in Figure </w:t>
+        <w:t>The Figure 3-</w:t>
+      </w:r>
+      <w:r>
+        <w:t>8</w:t>
+      </w:r>
+      <w:r>
+        <w:t xml:space="preserve"> displays the erosional transects calculated in the colors pink through black and accretional transects starting from orange to yellow colors. The LRR rates in </w:t>
+      </w:r>
+      <w:r>
+        <w:t xml:space="preserve">Figure </w:t>
       </w:r>
       <w:r>
         <w:t>3-</w:t>
       </w:r>
       <w:r>
-        <w:t xml:space="preserve">9 demonstrate a different outcome compared to Figure </w:t>
+        <w:t>9</w:t>
+      </w:r>
+      <w:r>
+        <w:t>,</w:t>
+      </w:r>
+      <w:r>
+        <w:t xml:space="preserve"> A </w:t>
+      </w:r>
+      <w:r>
+        <w:t>demonst</w:t>
+      </w:r>
+      <w:r>
+        <w:t>rate</w:t>
+      </w:r>
+      <w:r>
+        <w:t xml:space="preserve"> more negative LRR rates</w:t>
+      </w:r>
+      <w:r>
+        <w:t xml:space="preserve"> calculated.</w:t>
+      </w:r>
+      <w:r>
+        <w:t xml:space="preserve"> The LRR rates range from </w:t>
+      </w:r>
+      <w:r>
+        <w:t xml:space="preserve">the highest erosional; rate </w:t>
+      </w:r>
+      <w:r>
+        <w:t xml:space="preserve">range </w:t>
+      </w:r>
+      <w:r>
+        <w:t xml:space="preserve">of </w:t>
+      </w:r>
+      <w:r>
+        <w:t>-</w:t>
+      </w:r>
+      <w:r>
+        <w:t>4</w:t>
+      </w:r>
+      <w:r>
+        <w:t>.0 to -3.0 (m/yr) and the highest accretion</w:t>
+      </w:r>
+      <w:r>
+        <w:t>al</w:t>
+      </w:r>
+      <w:r>
+        <w:t xml:space="preserve"> rate</w:t>
+      </w:r>
+      <w:r>
+        <w:t xml:space="preserve"> range</w:t>
+      </w:r>
+      <w:r>
+        <w:t xml:space="preserve"> of</w:t>
+      </w:r>
+      <w:r>
+        <w:t xml:space="preserve"> </w:t>
+      </w:r>
+      <w:r>
+        <w:t>1</w:t>
+      </w:r>
+      <w:r>
+        <w:t xml:space="preserve">.0 to </w:t>
+      </w:r>
+      <w:r>
+        <w:t>2</w:t>
+      </w:r>
+      <w:r>
+        <w:t xml:space="preserve">.0 (m/yr). The most frequent LRR rate </w:t>
+      </w:r>
+      <w:r>
+        <w:t xml:space="preserve">range </w:t>
+      </w:r>
+      <w:r>
+        <w:t>is -2.0 to -1.0 (m/yr)</w:t>
+      </w:r>
+      <w:r>
+        <w:t xml:space="preserve"> and -0.5 to 0.5 where</w:t>
+      </w:r>
+      <w:r>
+        <w:t xml:space="preserve"> </w:t>
+      </w:r>
+      <w:r>
+        <w:t>both ranges equal 28% each for all transects calculated (Figure 3-9, A)</w:t>
+      </w:r>
+      <w:r>
+        <w:t xml:space="preserve">. The least frequent LRR rate </w:t>
+      </w:r>
+      <w:r>
+        <w:t xml:space="preserve">range is </w:t>
+      </w:r>
+      <w:r>
+        <w:t>the accretion</w:t>
+      </w:r>
+      <w:r>
+        <w:t>al</w:t>
+      </w:r>
+      <w:r>
+        <w:t xml:space="preserve"> rate</w:t>
+      </w:r>
+      <w:r>
+        <w:t xml:space="preserve">s of after 2.0 </w:t>
+      </w:r>
+      <w:r>
+        <w:lastRenderedPageBreak/>
+        <w:t>m/yr representing 0% of all transects</w:t>
+      </w:r>
+      <w:r>
+        <w:t>. For the</w:t>
+      </w:r>
+      <w:r>
+        <w:t xml:space="preserve"> calculated</w:t>
+      </w:r>
+      <w:r>
+        <w:t xml:space="preserve"> NSM (</w:t>
+      </w:r>
+      <w:r>
+        <w:t>Figure 3-</w:t>
+      </w:r>
+      <w:r>
+        <w:t>9</w:t>
+      </w:r>
+      <w:r>
+        <w:t>, B</w:t>
+      </w:r>
+      <w:r>
+        <w:t>), the highest erosion distance measurements range from to</w:t>
+      </w:r>
+      <w:r>
+        <w:t xml:space="preserve"> -</w:t>
+      </w:r>
+      <w:r>
+        <w:t>41.8</w:t>
+      </w:r>
+      <w:r>
+        <w:t>.5 to</w:t>
+      </w:r>
+      <w:r>
+        <w:t xml:space="preserve"> -</w:t>
+      </w:r>
+      <w:r>
+        <w:t>20.1</w:t>
+      </w:r>
+      <w:r>
+        <w:t xml:space="preserve"> meters and the maximum accretion distance measurements range from </w:t>
+      </w:r>
+      <w:r>
+        <w:t>8.7</w:t>
+      </w:r>
+      <w:r>
+        <w:t xml:space="preserve">.3 to </w:t>
+      </w:r>
+      <w:r>
+        <w:t>9.9</w:t>
+      </w:r>
+      <w:r>
+        <w:t xml:space="preserve"> meters</w:t>
+      </w:r>
+      <w:r>
+        <w:t>.</w:t>
+      </w:r>
+      <w:r>
+        <w:t xml:space="preserve"> The most frequent NSM distance is -</w:t>
+      </w:r>
+      <w:r>
+        <w:t>6.7</w:t>
+      </w:r>
+      <w:r>
+        <w:t xml:space="preserve"> to 2.</w:t>
+      </w:r>
+      <w:r>
+        <w:t>9</w:t>
+      </w:r>
+      <w:r>
+        <w:t xml:space="preserve"> meters accounting for 2</w:t>
+      </w:r>
+      <w:r>
+        <w:t>5</w:t>
+      </w:r>
+      <w:r>
+        <w:t>.</w:t>
+      </w:r>
+      <w:r>
+        <w:t>6</w:t>
+      </w:r>
+      <w:r>
+        <w:t>% of all transects calculated</w:t>
+      </w:r>
+      <w:r>
+        <w:t xml:space="preserve"> (Figure 3-</w:t>
+      </w:r>
+      <w:r>
+        <w:t>9</w:t>
+      </w:r>
+      <w:r>
+        <w:t>, B)</w:t>
+      </w:r>
+      <w:r>
+        <w:t>. The least frequent NSM distance is the accretion</w:t>
+      </w:r>
+      <w:r>
+        <w:t>al</w:t>
+      </w:r>
+      <w:r>
+        <w:t xml:space="preserve"> </w:t>
+      </w:r>
+      <w:r>
+        <w:t>measurement range</w:t>
+      </w:r>
+      <w:r>
+        <w:t xml:space="preserve"> between </w:t>
+      </w:r>
+      <w:r>
+        <w:t>8.7</w:t>
+      </w:r>
+      <w:r>
+        <w:t xml:space="preserve"> to </w:t>
+      </w:r>
+      <w:r>
+        <w:t>9.9</w:t>
+      </w:r>
+      <w:r>
+        <w:t xml:space="preserve"> meters accounting for </w:t>
+      </w:r>
+      <w:r>
+        <w:t>4</w:t>
+      </w:r>
+      <w:r>
+        <w:t>.</w:t>
+      </w:r>
+      <w:r>
+        <w:t>9</w:t>
+      </w:r>
+      <w:r>
+        <w:t>% of all transects calculated</w:t>
+      </w:r>
+      <w:r>
+        <w:t xml:space="preserve"> (Figure 3-</w:t>
+      </w:r>
+      <w:r>
+        <w:t>9</w:t>
+      </w:r>
+      <w:r>
+        <w:t>, B)</w:t>
+      </w:r>
+      <w:r>
+        <w:t>.</w:t>
+      </w:r>
+    </w:p>
+    <w:p>
+      <w:pPr>
+        <w:pStyle w:val="004Second-LevelSubheadingBOLD"/>
+        <w:rPr>
+          <w:rFonts w:eastAsia="Calibri"/>
+        </w:rPr>
+      </w:pPr>
+      <w:bookmarkStart w:id="84" w:name="_Toc62480075"/>
+      <w:r>
+        <w:rPr>
+          <w:rFonts w:eastAsia="Calibri"/>
+        </w:rPr>
+        <w:t xml:space="preserve">Shoreline analysis </w:t>
+      </w:r>
+      <w:r>
+        <w:rPr>
+          <w:rFonts w:eastAsia="Calibri"/>
+        </w:rPr>
+        <w:t>for years</w:t>
+      </w:r>
+      <w:r>
+        <w:rPr>
+          <w:rFonts w:eastAsia="Calibri"/>
+        </w:rPr>
+        <w:t xml:space="preserve"> 1994-2019</w:t>
+      </w:r>
+      <w:bookmarkEnd w:id="84"/>
+    </w:p>
+    <w:p>
+      <w:pPr>
+        <w:pStyle w:val="006BodyText"/>
+      </w:pPr>
+      <w:r>
+        <w:t xml:space="preserve">The results in Figure </w:t>
       </w:r>
       <w:r>
         <w:t>3-</w:t>
       </w:r>
       <w:r>
-        <w:t xml:space="preserve">8 (LRR and NSM from 1994-2007). The erosion LRR rates (Table 4, left) in this analysis range from -3.0 to -4.0 (m/yr) and the highest LRR accretion rates range from 3.0 to 4.0 (m/yr). The LRR erosion rates during 2010-2019 are not as high a negative rate compared to the LRR rates of 1994-2007. The most frequent LRR rate is -1.0 to -2.0 (m/yr) accounting for 28% of all transects calculated. The least frequent LRR rates are the accretion rates between 1.0 to 2.0 (m/yr) accounting for 1.2% of all transects </w:t>
+        <w:t xml:space="preserve">10 include all the shorelines from Figures </w:t>
+      </w:r>
+      <w:r>
+        <w:t>3-</w:t>
+      </w:r>
+      <w:r>
+        <w:t xml:space="preserve">8 and </w:t>
+      </w:r>
+      <w:r>
+        <w:t>3-</w:t>
+      </w:r>
+      <w:r>
+        <w:t xml:space="preserve">9 for its LRR and NSM calculations.  The erosion LRR rates (Table 5, left) in this analysis range from -3.0 to -4.0 (m/yr) and the highest LRR accretion rates range from 0.5 to 1.0 (m/yr). The most frequent LRR rate is -1.0 to -2.0 (m/yr) accounting for 39% of all transects calculated. The least frequent LRR rates are the accretion rates between 0.5 to 1.0 (m/yr) accounting for 7.3% of all transects calculated. For the NSM (Table 5, right), the highest erosion distance measurements range from -91.8 to -68.5 meters (n= 9) and the maximum accretion distance measurements range from 10.5 to 11 meters (n= 1), which is also the least frequent NSM distance.  The most frequent NSM distance is -45.7 to -22.9 meters accounting for 25.6% of all transects calculated. The largest erosion measurement distance is seen at the north end of Deer Island, while the middle has some areas of accretion and light erosion. The south side of Deer Island has some acute peaks of erosion, however not as high as the north end. </w:t>
+      </w:r>
+    </w:p>
+    <w:p>
+      <w:pPr>
+        <w:pStyle w:val="006BodyText"/>
+      </w:pPr>
+      <w:r>
+        <w:t xml:space="preserve">Tables 6 and 7 display the statistics summary generated by DSAS. In the NSM statistics summary there are a total of 67 transects with a negative distance making up 81.70% of all transects. The maximum negative distance (erosion) is 91.71 meters, </w:t>
       </w:r>
       <w:r>
         <w:lastRenderedPageBreak/>
-        <w:t>calculated. For the NSM (Table 4, right), the highest erosion distance measurements range from -20.41 to -41.8 meters (n= 6) and the maximum accretion distance measurements range from 8.7 to 9.9 meters (n= 4). The most frequent NSM distance is -6.7 to 2.9 meters accounting for 25.6% of all transects calculated. The least frequent NSM distance is the accretion distance between 8.7 to 9.9 meters accounting for 4.9% of all transects calculated. The figure above depicts Deer Island as having moderate to high LRR erosion rates (calculated in this time frame), while the NSM shows accretion in the center of the island with some acute high erosion locations in the north and south end of the island.</w:t>
-      </w:r>
-    </w:p>
-    <w:p>
-      <w:pPr>
-        <w:pStyle w:val="004Second-LevelSubheadingBOLD"/>
-        <w:rPr>
-          <w:rFonts w:eastAsia="Calibri"/>
-        </w:rPr>
-      </w:pPr>
-      <w:bookmarkStart w:id="83" w:name="_Toc62480075"/>
-      <w:r>
-        <w:rPr>
-          <w:rFonts w:eastAsia="Calibri"/>
-        </w:rPr>
-        <w:t xml:space="preserve">Shoreline analysis </w:t>
-      </w:r>
-      <w:r>
-        <w:rPr>
-          <w:rFonts w:eastAsia="Calibri"/>
-        </w:rPr>
-        <w:t>for years</w:t>
-      </w:r>
-      <w:r>
-        <w:rPr>
-          <w:rFonts w:eastAsia="Calibri"/>
-        </w:rPr>
-        <w:t xml:space="preserve"> 1994-2019</w:t>
-      </w:r>
-      <w:bookmarkEnd w:id="83"/>
-    </w:p>
-    <w:p>
-      <w:pPr>
-        <w:pStyle w:val="006BodyText"/>
-      </w:pPr>
-      <w:r>
-        <w:t xml:space="preserve">The results in Figure </w:t>
-      </w:r>
-      <w:r>
-        <w:t>3-</w:t>
-      </w:r>
-      <w:r>
-        <w:t xml:space="preserve">10 include all the shorelines from Figures </w:t>
-      </w:r>
-      <w:r>
-        <w:t>3-</w:t>
-      </w:r>
-      <w:r>
-        <w:t xml:space="preserve">8 and </w:t>
-      </w:r>
-      <w:r>
-        <w:t>3-</w:t>
-      </w:r>
-      <w:r>
-        <w:t xml:space="preserve">9 for its LRR and NSM calculations.  The erosion LRR rates (Table 5, left) in this analysis range from -3.0 to -4.0 (m/yr) and the highest LRR accretion rates range from 0.5 to 1.0 (m/yr). The most frequent LRR rate is -1.0 to -2.0 (m/yr) accounting for 39% of all transects calculated. The least frequent LRR rates are the accretion rates between 0.5 to 1.0 (m/yr) accounting for 7.3% of all transects calculated. For the NSM (Table 5, right), the highest erosion distance measurements range from -91.8 to -68.5 meters (n= 9) and the maximum accretion distance measurements range from 10.5 to 11 meters (n= 1), which is also the least frequent NSM distance.  The most frequent NSM distance is -45.7 to -22.9 meters accounting for 25.6% of all transects calculated. The largest erosion measurement distance is seen at the north end of Deer Island, while the middle has some areas of accretion and light erosion. The south side of Deer Island has some acute peaks of erosion, however not as high as the north end. </w:t>
-      </w:r>
-    </w:p>
-    <w:p>
-      <w:pPr>
-        <w:pStyle w:val="006BodyText"/>
-      </w:pPr>
-      <w:r>
-        <w:lastRenderedPageBreak/>
-        <w:t>Tables 6 and 7 display the statistics summary generated by DSAS. In the NSM statistics summary there are a total of 67 transects with a negative distance making up 81.70% of all transects. The maximum negative distance (erosion) is 91.71 meters, while the maximum positive distance (accretion) is 10.91 meters. For the LRR analysis the average rate of yearly erosion is 0.95 meters. For erosional transects (n=63) the average rate is -1.33 m/yr while for accretional transects (n=19) the average rate is 0.31 m/yr. The LRR analysis clearly shows that erosion is occurring at 4 times the rate of accretion on our study site.</w:t>
+        <w:t>while the maximum positive distance (accretion) is 10.91 meters. For the LRR analysis the average rate of yearly erosion is 0.95 meters. For erosional transects (n=63) the average rate is -1.33 m/yr while for accretional transects (n=19) the average rate is 0.31 m/yr. The LRR analysis clearly shows that erosion is occurring at 4 times the rate of accretion on our study site.</w:t>
       </w:r>
     </w:p>
     <w:p>
@@ -14658,7 +15097,7 @@
           <w:noProof/>
         </w:rPr>
       </w:pPr>
-      <w:bookmarkStart w:id="84" w:name="_Toc62480076"/>
+      <w:bookmarkStart w:id="85" w:name="_Toc62480076"/>
       <w:r>
         <w:rPr>
           <w:rFonts w:eastAsia="Calibri"/>
@@ -14666,20 +15105,65 @@
         </w:rPr>
         <w:t>Shoreline analysis for 10 and 20-year prediction</w:t>
       </w:r>
-      <w:bookmarkEnd w:id="84"/>
+      <w:bookmarkEnd w:id="85"/>
     </w:p>
     <w:p>
       <w:pPr>
         <w:pStyle w:val="006BodyText"/>
       </w:pPr>
       <w:r>
-        <w:t xml:space="preserve">The DSAS calculations for future shoreline predictions are depicted in Figure </w:t>
+        <w:t>The 10-year prediction (</w:t>
+      </w:r>
+      <w:r>
+        <w:t xml:space="preserve">Figure </w:t>
       </w:r>
       <w:r>
         <w:t>3-</w:t>
       </w:r>
       <w:r>
-        <w:t>11. The 10-year prediction (left) demonstrates a uniformity of erosion particularity in the south and center of Deer Island. The north end of Deer Island has an acute area right before the shoreline bulge that is projected to be completely eroded by the 10-year prediction. The center of Deer Islands has a slight accretion area, but the majority of the 10-year projection is predicting that the west shoreline of Deer Island will erode. The 20-year prediction is very similar to the 10-year prediction model, but with more drastic erosion in the north end. The most eroded section of Deer Island (toward the north end) is getting close to the baseline.</w:t>
+        <w:t>11</w:t>
+      </w:r>
+      <w:r>
+        <w:t>, A</w:t>
+      </w:r>
+      <w:r>
+        <w:t>) demonstrates a uniformity of erosion particularity in the south and center of Deer Island. The north end of Deer Island has an acute area right before the shoreline bulge that is projected to be completely eroded by the 10-year prediction. The center of Deer Island has a slight accretion area, but the majority of the 10-year projection is predicting that the west shoreline of Deer Island will erode. The 20-year prediction</w:t>
+      </w:r>
+      <w:r>
+        <w:t xml:space="preserve"> (</w:t>
+      </w:r>
+      <w:r>
+        <w:t xml:space="preserve">Figure </w:t>
+      </w:r>
+      <w:r>
+        <w:t>3-</w:t>
+      </w:r>
+      <w:r>
+        <w:t>11</w:t>
+      </w:r>
+      <w:r>
+        <w:t xml:space="preserve">, </w:t>
+      </w:r>
+      <w:r>
+        <w:t>B)</w:t>
+      </w:r>
+      <w:r>
+        <w:t xml:space="preserve"> is very similar to the 10-year prediction model, but with more drastic erosion in the north end. </w:t>
+      </w:r>
+      <w:r>
+        <w:t xml:space="preserve">Generally, erosion is </w:t>
+      </w:r>
+      <w:r>
+        <w:t>forecasted</w:t>
+      </w:r>
+      <w:r>
+        <w:t xml:space="preserve"> for Deer Island</w:t>
+      </w:r>
+      <w:r>
+        <w:t xml:space="preserve"> for both the 10- and 20-year predictions</w:t>
+      </w:r>
+      <w:r>
+        <w:t>.</w:t>
       </w:r>
     </w:p>
     <w:p>
@@ -14689,14 +15173,26 @@
           <w:rFonts w:eastAsia="Calibri"/>
         </w:rPr>
       </w:pPr>
-      <w:bookmarkStart w:id="85" w:name="_Toc62480077"/>
+      <w:bookmarkStart w:id="86" w:name="_Toc62480077"/>
       <w:r>
         <w:rPr>
           <w:rFonts w:eastAsia="Calibri"/>
         </w:rPr>
-        <w:t>Discussion and conclusion</w:t>
-      </w:r>
-      <w:bookmarkEnd w:id="85"/>
+        <w:t xml:space="preserve">Discussion and </w:t>
+      </w:r>
+      <w:r>
+        <w:rPr>
+          <w:rFonts w:eastAsia="Calibri"/>
+        </w:rPr>
+        <w:t>C</w:t>
+      </w:r>
+      <w:r>
+        <w:rPr>
+          <w:rFonts w:eastAsia="Calibri"/>
+        </w:rPr>
+        <w:t>onclusion</w:t>
+      </w:r>
+      <w:bookmarkEnd w:id="86"/>
     </w:p>
     <w:p>
       <w:pPr>
@@ -14715,11 +15211,7 @@
         <w:t>3-</w:t>
       </w:r>
       <w:r>
-        <w:t xml:space="preserve">9, right). It is curious for us to think about how and why this seemingly obvious drastic NSM erosion has occurred in the earlier </w:t>
-      </w:r>
-      <w:r>
-        <w:lastRenderedPageBreak/>
-        <w:t xml:space="preserve">time frame analysis. A year prior to the first imagery in the time series the Storm of the Century hit the Big Bend region. There is evidence during this storm event that sandy coasts were susceptible to shoreline erosion </w:t>
+        <w:t xml:space="preserve">9, right). It is curious for us to think about how and why this seemingly obvious drastic NSM erosion has occurred in the earlier time frame analysis. A year prior to the first imagery in the time series the Storm of the Century hit the Big Bend region. There is evidence during this storm event that sandy coasts were susceptible to shoreline erosion </w:t>
       </w:r>
       <w:sdt>
         <w:sdtPr>
@@ -14736,7 +15228,11 @@
         </w:sdtContent>
       </w:sdt>
       <w:r>
-        <w:t xml:space="preserve">. Years of dramatic storm clusters in the Gulf of Mexico (1994- 2015, retreat erosion rate of − 5.49 ± 1.4 m/year) indicate significant morphological changes of the coast and could have possibly delayed natural beach recovery </w:t>
+        <w:t xml:space="preserve">. Years of dramatic storm clusters in the Gulf of Mexico (1994- 2015, retreat erosion rate of </w:t>
+      </w:r>
+      <w:r>
+        <w:lastRenderedPageBreak/>
+        <w:t xml:space="preserve">− 5.49 ± 1.4 m/year) indicate significant morphological changes of the coast and could have possibly delayed natural beach recovery </w:t>
       </w:r>
       <w:sdt>
         <w:sdtPr>
@@ -14837,11 +15333,11 @@
         </w:sdtContent>
       </w:sdt>
       <w:r>
-        <w:t xml:space="preserve">. The Big Bend region of Florida is already experiencing low shorebird species richness and population abundance, implying that an area already struggling with species biodiversity, despite the lack of human impact, will at least have </w:t>
+        <w:t xml:space="preserve">. The Big Bend region of Florida is already experiencing low shorebird species richness and population abundance, implying that an area already struggling with species biodiversity, despite the lack of human impact, will at least have negative shorebird impacts because of consistently eroding shorelines. During a high erosion storm event, many sandy-shore animals may also be washed up to shore, stranded up shore, or left to die due to exposure. Sandy- shore creatures naturally are able to survive storm events due to their defense mechanisms but are not always able </w:t>
       </w:r>
       <w:r>
         <w:lastRenderedPageBreak/>
-        <w:t xml:space="preserve">negative shorebird impacts because of consistently eroding shorelines. During a high erosion storm event, many sandy-shore animals may also be washed up to shore, stranded up shore, or left to die due to exposure. Sandy- shore creatures naturally are able to survive storm events due to their defense mechanisms but are not always able to survive in the event of significant shoreline erosion </w:t>
+        <w:t xml:space="preserve">to survive in the event of significant shoreline erosion </w:t>
       </w:r>
       <w:sdt>
         <w:sdtPr>
@@ -14926,11 +15422,11 @@
         <w:pStyle w:val="006BodyText"/>
       </w:pPr>
       <w:r>
-        <w:t xml:space="preserve">During this study, one main source of error arises with the missing imagery years 2007- 2008 and 2011- 2012. If those missing years were available for analysis, it would provide a closer interpretation of the true erosion differences between the two 12 to 13-year time periods. Since our study site is uninhabited and remote, it is not surprising to </w:t>
+        <w:t xml:space="preserve">During this study, one main source of error arises with the missing imagery years 2007- 2008 and 2011- 2012. If those missing years were available for analysis, it would provide a closer interpretation of the true erosion differences between the two 12 to 13-year time periods. Since our study site is uninhabited and remote, it is not surprising to see that NAIP is not contracted to fly over this area every year. Overall, we are able to see that erosion has occurred through the majority of the shoreline. Another source for possible errors are the digitization of each shoreline. Since each available imagery was used to digitize the years’ shoreline, the digitization of each shoreline might not be </w:t>
       </w:r>
       <w:r>
         <w:lastRenderedPageBreak/>
-        <w:t xml:space="preserve">see that NAIP is not contracted to fly over this area every year. Overall, we are able to see that erosion has occurred through the majority of the shoreline. Another source for possible errors are the digitization of each shoreline. Since each available imagery was used to digitize the years’ shoreline, the digitization of each shoreline might not be exact. However, the resolution of each image was at least 1-meter resolution, which may be considered “high” resolution in comparison to 30-meter resolution from Landsat 7 and 8 </w:t>
+        <w:t xml:space="preserve">exact. However, the resolution of each image was at least 1-meter resolution, which may be considered “high” resolution in comparison to 30-meter resolution from Landsat 7 and 8 </w:t>
       </w:r>
       <w:sdt>
         <w:sdtPr>
@@ -14984,7 +15480,7 @@
         <w:t>3-</w:t>
       </w:r>
       <w:r>
-        <w:t>11). This be can concerning since currently our study site is not impacted by human development, however that may change in the future if people do decide to build residential or commercial properties.  The prediction models may be used as a reliable source of information for land management directors who seek to protect uninhabited shorelines along the Big Bend.</w:t>
+        <w:t>11). This be can concerning since currently our study site is not impacted by human development, however that may change in the future if people do decide to build residential or commercial properties. The prediction models may be used as a reliable source of information for land management directors who seek to protect uninhabited shorelines along the Big Bend.</w:t>
       </w:r>
     </w:p>
     <w:p>
@@ -14998,14 +15494,7 @@
         <w:rPr>
           <w:rFonts w:cs="Times New Roman"/>
         </w:rPr>
-        <w:t xml:space="preserve">This study has revealed brief historical trends of coastal evolution along an undeveloped sandy shoreline. This study may enhance the database of historical shoreline analysis in Florida. The shoreline statistics revealed elevated rates of erosion during the first-time frame 1994-2007. Storm and storm clusters may significantly impact </w:t>
-      </w:r>
-      <w:r>
-        <w:rPr>
-          <w:rFonts w:cs="Times New Roman"/>
-        </w:rPr>
-        <w:lastRenderedPageBreak/>
-        <w:t xml:space="preserve">barrier island morphology. Long term sea-level rise and sediment supply are considered major factors that stimulate shoreline erosion and/or accretion </w:t>
+        <w:t xml:space="preserve">This study has revealed brief historical trends of coastal evolution along an undeveloped sandy shoreline. This study may enhance the database of historical shoreline analysis in Florida. The shoreline statistics revealed elevated rates of erosion during the first-time frame 1994-2007. Storm and storm clusters may significantly impact barrier island morphology. Long term sea-level rise and sediment supply are considered major factors that stimulate shoreline erosion and/or accretion </w:t>
       </w:r>
       <w:sdt>
         <w:sdtPr>
@@ -15033,7 +15522,14 @@
         <w:rPr>
           <w:rFonts w:cs="Times New Roman"/>
         </w:rPr>
-        <w:t>,which may be contributing to the consistent erosion of our study site. This research has proven that sandy shorelines are susceptible to rates of high erosion that may lead to permanent shoreline loss.</w:t>
+        <w:t xml:space="preserve">,which may be contributing to the consistent erosion of our study site. This </w:t>
+      </w:r>
+      <w:r>
+        <w:rPr>
+          <w:rFonts w:cs="Times New Roman"/>
+        </w:rPr>
+        <w:lastRenderedPageBreak/>
+        <w:t>research has proven that sandy shorelines are susceptible to rates of high erosion that may lead to permanent shoreline loss.</w:t>
       </w:r>
     </w:p>
     <w:p>
@@ -15129,7 +15625,7 @@
       <w:pPr>
         <w:pStyle w:val="014FigureCaption"/>
       </w:pPr>
-      <w:bookmarkStart w:id="86" w:name="_Toc63347617"/>
+      <w:bookmarkStart w:id="87" w:name="_Toc63416091"/>
       <w:r>
         <w:t xml:space="preserve">Figure 3-1.  </w:t>
       </w:r>
@@ -15178,16 +15674,17 @@
       <w:r>
         <w:t>)</w:t>
       </w:r>
-      <w:bookmarkEnd w:id="86"/>
+      <w:bookmarkEnd w:id="87"/>
     </w:p>
     <w:p>
       <w:pPr>
         <w:pStyle w:val="014FigureCaption"/>
         <w:ind w:left="0" w:firstLine="0"/>
       </w:pPr>
-      <w:bookmarkStart w:id="87" w:name="_Toc62479513"/>
-      <w:bookmarkStart w:id="88" w:name="_Toc63171862"/>
-      <w:bookmarkStart w:id="89" w:name="_Toc63347618"/>
+      <w:bookmarkStart w:id="88" w:name="_Toc62479513"/>
+      <w:bookmarkStart w:id="89" w:name="_Toc63171862"/>
+      <w:bookmarkStart w:id="90" w:name="_Toc63347618"/>
+      <w:bookmarkStart w:id="91" w:name="_Toc63416092"/>
       <w:r>
         <w:rPr>
           <w:rFonts w:ascii="Times New Roman" w:hAnsi="Times New Roman"/>
@@ -15266,15 +15763,16 @@
           </wp:anchor>
         </w:drawing>
       </w:r>
-      <w:bookmarkEnd w:id="87"/>
       <w:bookmarkEnd w:id="88"/>
       <w:bookmarkEnd w:id="89"/>
+      <w:bookmarkEnd w:id="90"/>
+      <w:bookmarkEnd w:id="91"/>
     </w:p>
     <w:p>
       <w:pPr>
         <w:pStyle w:val="014FigureCaption"/>
       </w:pPr>
-      <w:bookmarkStart w:id="90" w:name="_Toc63347619"/>
+      <w:bookmarkStart w:id="92" w:name="_Toc63416093"/>
       <w:r>
         <w:t>Figure 3-</w:t>
       </w:r>
@@ -15298,7 +15796,7 @@
           </w:r>
         </w:sdtContent>
       </w:sdt>
-      <w:bookmarkEnd w:id="90"/>
+      <w:bookmarkEnd w:id="92"/>
     </w:p>
     <w:p>
       <w:r>
@@ -15374,7 +15872,7 @@
       <w:pPr>
         <w:pStyle w:val="014FigureCaption"/>
       </w:pPr>
-      <w:bookmarkStart w:id="91" w:name="_Toc63347620"/>
+      <w:bookmarkStart w:id="93" w:name="_Toc63416094"/>
       <w:r>
         <w:t>Figure 3-</w:t>
       </w:r>
@@ -15405,7 +15903,7 @@
       <w:r>
         <w:t xml:space="preserve"> 2,000,000 Scale, and digitized in 2017).</w:t>
       </w:r>
-      <w:bookmarkEnd w:id="91"/>
+      <w:bookmarkEnd w:id="93"/>
     </w:p>
     <w:p>
       <w:pPr>
@@ -15419,7 +15917,7 @@
       <w:pPr>
         <w:pStyle w:val="013TableCaption"/>
       </w:pPr>
-      <w:bookmarkStart w:id="92" w:name="_Toc63349190"/>
+      <w:bookmarkStart w:id="94" w:name="_Toc63349190"/>
       <w:r>
         <w:lastRenderedPageBreak/>
         <w:t xml:space="preserve">Table 3-1.  Table of metadata for each aerial image used in this analysis including date, median river discharge, observed weather, and additional imagery metadata. River discharge information is calculated by data from </w:t>
@@ -15460,7 +15958,7 @@
       <w:r>
         <w:t xml:space="preserve"> .</w:t>
       </w:r>
-      <w:bookmarkEnd w:id="92"/>
+      <w:bookmarkEnd w:id="94"/>
     </w:p>
     <w:tbl>
       <w:tblPr>
@@ -16868,16 +17366,16 @@
       <w:pPr>
         <w:pStyle w:val="013TableCaption"/>
       </w:pPr>
-      <w:bookmarkStart w:id="93" w:name="_Toc62479418"/>
-      <w:bookmarkStart w:id="94" w:name="_Toc63171678"/>
-      <w:bookmarkStart w:id="95" w:name="_Toc63349191"/>
+      <w:bookmarkStart w:id="95" w:name="_Toc62479418"/>
+      <w:bookmarkStart w:id="96" w:name="_Toc63171678"/>
+      <w:bookmarkStart w:id="97" w:name="_Toc63349191"/>
       <w:r>
         <w:lastRenderedPageBreak/>
         <w:t>Table 3-1.   Continued</w:t>
       </w:r>
-      <w:bookmarkEnd w:id="93"/>
-      <w:bookmarkEnd w:id="94"/>
       <w:bookmarkEnd w:id="95"/>
+      <w:bookmarkEnd w:id="96"/>
+      <w:bookmarkEnd w:id="97"/>
     </w:p>
     <w:tbl>
       <w:tblPr>
@@ -18275,7 +18773,7 @@
       <w:pPr>
         <w:pStyle w:val="013TableCaption"/>
       </w:pPr>
-      <w:bookmarkStart w:id="96" w:name="_Toc63349192"/>
+      <w:bookmarkStart w:id="98" w:name="_Toc63349192"/>
       <w:r>
         <w:lastRenderedPageBreak/>
         <w:t>Table 3-2.  National Agriculture Imagery Program (NAIP) aerial imagery band wavelength ranges in units (µm) (</w:t>
@@ -18292,7 +18790,7 @@
       <w:r>
         <w:t>)</w:t>
       </w:r>
-      <w:bookmarkEnd w:id="96"/>
+      <w:bookmarkEnd w:id="98"/>
     </w:p>
     <w:tbl>
       <w:tblPr>
@@ -18780,7 +19278,7 @@
           <w:rFonts w:cs="Arial"/>
         </w:rPr>
       </w:pPr>
-      <w:bookmarkStart w:id="97" w:name="_Toc63347621"/>
+      <w:bookmarkStart w:id="99" w:name="_Toc63416095"/>
       <w:r>
         <w:t>Figure 3-</w:t>
       </w:r>
@@ -18801,7 +19299,7 @@
         </w:rPr>
         <w:t>)</w:t>
       </w:r>
-      <w:bookmarkEnd w:id="97"/>
+      <w:bookmarkEnd w:id="99"/>
     </w:p>
     <w:p>
       <w:r>
@@ -18881,7 +19379,7 @@
       <w:pPr>
         <w:pStyle w:val="014FigureCaption"/>
       </w:pPr>
-      <w:bookmarkStart w:id="98" w:name="_Toc63347622"/>
+      <w:bookmarkStart w:id="100" w:name="_Toc63416096"/>
       <w:r>
         <w:t>Figure 3-</w:t>
       </w:r>
@@ -18903,7 +19401,7 @@
       <w:r>
         <w:t>, 2021).</w:t>
       </w:r>
-      <w:bookmarkEnd w:id="98"/>
+      <w:bookmarkEnd w:id="100"/>
     </w:p>
     <w:p>
       <w:r>
@@ -18912,18 +19410,18 @@
         </w:rPr>
         <w:lastRenderedPageBreak/>
         <w:drawing>
-          <wp:anchor distT="0" distB="0" distL="114300" distR="114300" simplePos="0" relativeHeight="251730432" behindDoc="0" locked="0" layoutInCell="1" allowOverlap="1" wp14:anchorId="4223CD62" wp14:editId="02349231">
+          <wp:anchor distT="0" distB="0" distL="114300" distR="114300" simplePos="0" relativeHeight="251749888" behindDoc="0" locked="0" layoutInCell="1" allowOverlap="1" wp14:anchorId="4285599E" wp14:editId="59F92A75">
             <wp:simplePos x="0" y="0"/>
             <wp:positionH relativeFrom="margin">
-              <wp:posOffset>2980690</wp:posOffset>
+              <wp:align>right</wp:align>
             </wp:positionH>
             <wp:positionV relativeFrom="paragraph">
               <wp:posOffset>0</wp:posOffset>
             </wp:positionV>
-            <wp:extent cx="2957830" cy="3825875"/>
-            <wp:effectExtent l="0" t="0" r="0" b="3175"/>
+            <wp:extent cx="2938145" cy="3799840"/>
+            <wp:effectExtent l="0" t="0" r="0" b="0"/>
             <wp:wrapTopAndBottom/>
-            <wp:docPr id="22" name="Picture 22"/>
+            <wp:docPr id="15" name="Picture 15"/>
             <wp:cNvGraphicFramePr>
               <a:graphicFrameLocks xmlns:a="http://schemas.openxmlformats.org/drawingml/2006/main" noChangeAspect="1"/>
             </wp:cNvGraphicFramePr>
@@ -18931,7 +19429,7 @@
               <a:graphicData uri="http://schemas.openxmlformats.org/drawingml/2006/picture">
                 <pic:pic xmlns:pic="http://schemas.openxmlformats.org/drawingml/2006/picture">
                   <pic:nvPicPr>
-                    <pic:cNvPr id="0" name="Picture 21"/>
+                    <pic:cNvPr id="0" name="Picture 26"/>
                     <pic:cNvPicPr>
                       <a:picLocks noChangeAspect="1" noChangeArrowheads="1"/>
                     </pic:cNvPicPr>
@@ -18952,7 +19450,7 @@
                   <pic:spPr bwMode="auto">
                     <a:xfrm>
                       <a:off x="0" y="0"/>
-                      <a:ext cx="2957830" cy="3825875"/>
+                      <a:ext cx="2938145" cy="3799840"/>
                     </a:xfrm>
                     <a:prstGeom prst="rect">
                       <a:avLst/>
@@ -18979,18 +19477,18 @@
           <w:noProof/>
         </w:rPr>
         <w:drawing>
-          <wp:anchor distT="0" distB="0" distL="114300" distR="114300" simplePos="0" relativeHeight="251739648" behindDoc="0" locked="0" layoutInCell="1" allowOverlap="1" wp14:anchorId="55FD571E" wp14:editId="22C7FEA9">
+          <wp:anchor distT="0" distB="0" distL="114300" distR="114300" simplePos="0" relativeHeight="251748864" behindDoc="0" locked="0" layoutInCell="1" allowOverlap="1" wp14:anchorId="6433D3C7" wp14:editId="4612D70E">
             <wp:simplePos x="0" y="0"/>
-            <wp:positionH relativeFrom="column">
-              <wp:posOffset>-180340</wp:posOffset>
+            <wp:positionH relativeFrom="margin">
+              <wp:align>left</wp:align>
             </wp:positionH>
             <wp:positionV relativeFrom="paragraph">
-              <wp:posOffset>0</wp:posOffset>
+              <wp:posOffset>290</wp:posOffset>
             </wp:positionV>
-            <wp:extent cx="2959100" cy="3827780"/>
-            <wp:effectExtent l="0" t="0" r="0" b="1270"/>
+            <wp:extent cx="2933065" cy="3794125"/>
+            <wp:effectExtent l="0" t="0" r="635" b="0"/>
             <wp:wrapTopAndBottom/>
-            <wp:docPr id="40" name="Picture 40"/>
+            <wp:docPr id="13" name="Picture 13"/>
             <wp:cNvGraphicFramePr>
               <a:graphicFrameLocks xmlns:a="http://schemas.openxmlformats.org/drawingml/2006/main" noChangeAspect="1"/>
             </wp:cNvGraphicFramePr>
@@ -18998,7 +19496,7 @@
               <a:graphicData uri="http://schemas.openxmlformats.org/drawingml/2006/picture">
                 <pic:pic xmlns:pic="http://schemas.openxmlformats.org/drawingml/2006/picture">
                   <pic:nvPicPr>
-                    <pic:cNvPr id="0" name="Picture 43"/>
+                    <pic:cNvPr id="0" name="Picture 24"/>
                     <pic:cNvPicPr>
                       <a:picLocks noChangeAspect="1" noChangeArrowheads="1"/>
                     </pic:cNvPicPr>
@@ -19019,7 +19517,7 @@
                   <pic:spPr bwMode="auto">
                     <a:xfrm>
                       <a:off x="0" y="0"/>
-                      <a:ext cx="2959100" cy="3827780"/>
+                      <a:ext cx="2943283" cy="3807163"/>
                     </a:xfrm>
                     <a:prstGeom prst="rect">
                       <a:avLst/>
@@ -19041,67 +19539,66 @@
           </wp:anchor>
         </w:drawing>
       </w:r>
-      <w:r>
-        <w:rPr>
-          <w:noProof/>
-        </w:rPr>
+    </w:p>
+    <w:p>
+      <w:pPr>
+        <w:pStyle w:val="014FigureCaption"/>
+      </w:pPr>
+      <w:bookmarkStart w:id="101" w:name="_Toc63416097"/>
+      <w:r>
+        <w:t>Figure 3-</w:t>
+      </w:r>
+      <w:r>
+        <w:t>6</w:t>
+      </w:r>
+      <w:r>
+        <w:t xml:space="preserve">.  </w:t>
+      </w:r>
+      <w:r>
+        <w:t>Results of</w:t>
+      </w:r>
+      <w:r>
+        <w:t xml:space="preserve"> DSAS calculations for years 1994 to 2007. A)</w:t>
+      </w:r>
+      <w:r>
+        <w:t xml:space="preserve"> Linear Regression Rates</w:t>
+      </w:r>
+      <w:r>
+        <w:t xml:space="preserve"> model (in </w:t>
+      </w:r>
+      <w:r>
+        <w:t>m/yr</w:t>
+      </w:r>
+      <w:r>
+        <w:t xml:space="preserve">) displaying transects which colors correspond to Figure 3-7, A. The transects (n= 82) display where along the shoreline erosion and accretion has been detected. B) </w:t>
+      </w:r>
+      <w:r>
+        <w:t xml:space="preserve">Net Shoreline </w:t>
+      </w:r>
+      <w:r>
+        <w:t>model (in meters) displaying transects which colors correspond to Figure 3-7, B. The transects display where along the shoreline erosion and accretion has been detected</w:t>
+      </w:r>
+      <w:r>
+        <w:t>.</w:t>
+      </w:r>
+      <w:bookmarkEnd w:id="101"/>
+      <w:r>
         <w:t xml:space="preserve"> </w:t>
       </w:r>
+      <w:r>
+        <w:t>The shorelines (green) include digitized shorelines</w:t>
+      </w:r>
+      <w:r>
+        <w:t xml:space="preserve"> for years 1994 to 2007</w:t>
+      </w:r>
+      <w:r>
+        <w:t xml:space="preserve"> in this figure.</w:t>
+      </w:r>
     </w:p>
     <w:p>
       <w:pPr>
         <w:pStyle w:val="014FigureCaption"/>
       </w:pPr>
-      <w:bookmarkStart w:id="99" w:name="_Toc63347623"/>
-      <w:r>
-        <w:t>Figure 3-</w:t>
-      </w:r>
-      <w:r>
-        <w:t>6</w:t>
-      </w:r>
-      <w:r>
-        <w:t xml:space="preserve">.  </w:t>
-      </w:r>
-      <w:r>
-        <w:t>Results of</w:t>
-      </w:r>
-      <w:r>
-        <w:t xml:space="preserve"> DSAS calculations for years 1994 to 2007. A)</w:t>
-      </w:r>
-      <w:r>
-        <w:t xml:space="preserve"> Linear Regression Rates</w:t>
-      </w:r>
-      <w:r>
-        <w:t xml:space="preserve"> model (in </w:t>
-      </w:r>
-      <w:r>
-        <w:t>m/yr</w:t>
-      </w:r>
-      <w:r>
-        <w:t xml:space="preserve">) displaying transects which colors correspond to Figure 3-7, A. </w:t>
-      </w:r>
-      <w:r>
-        <w:t xml:space="preserve">The transects (n= 82) </w:t>
-      </w:r>
-      <w:r>
-        <w:t xml:space="preserve">display where along the shoreline erosion and accretion has been detected. B) </w:t>
-      </w:r>
-      <w:r>
-        <w:t xml:space="preserve">Net Shoreline </w:t>
-      </w:r>
-      <w:r>
-        <w:t>model (in meters) displaying transects which colors correspond to Figure 3-7</w:t>
-      </w:r>
-      <w:r>
-        <w:t>, B</w:t>
-      </w:r>
-      <w:r>
-        <w:t>. The transects display where along the shoreline erosion and accretion has been detected</w:t>
-      </w:r>
-      <w:r>
-        <w:t>.</w:t>
-      </w:r>
-      <w:bookmarkEnd w:id="99"/>
     </w:p>
     <w:p>
       <w:r>
@@ -19110,18 +19607,18 @@
         </w:rPr>
         <w:lastRenderedPageBreak/>
         <w:drawing>
-          <wp:anchor distT="0" distB="0" distL="114300" distR="114300" simplePos="0" relativeHeight="251738624" behindDoc="0" locked="0" layoutInCell="1" allowOverlap="1" wp14:anchorId="234F2009" wp14:editId="617720E1">
+          <wp:anchor distT="0" distB="0" distL="114300" distR="114300" simplePos="0" relativeHeight="251745792" behindDoc="0" locked="0" layoutInCell="1" allowOverlap="1" wp14:anchorId="119C506E" wp14:editId="5A9AA9B5">
             <wp:simplePos x="0" y="0"/>
             <wp:positionH relativeFrom="margin">
               <wp:align>left</wp:align>
             </wp:positionH>
             <wp:positionV relativeFrom="paragraph">
-              <wp:posOffset>0</wp:posOffset>
+              <wp:posOffset>155</wp:posOffset>
             </wp:positionV>
-            <wp:extent cx="4715510" cy="6736715"/>
-            <wp:effectExtent l="0" t="0" r="8890" b="6985"/>
+            <wp:extent cx="4017010" cy="6701790"/>
+            <wp:effectExtent l="0" t="0" r="2540" b="3810"/>
             <wp:wrapTopAndBottom/>
-            <wp:docPr id="39" name="Picture 39"/>
+            <wp:docPr id="8" name="Picture 8"/>
             <wp:cNvGraphicFramePr>
               <a:graphicFrameLocks xmlns:a="http://schemas.openxmlformats.org/drawingml/2006/main" noChangeAspect="1"/>
             </wp:cNvGraphicFramePr>
@@ -19129,7 +19626,7 @@
               <a:graphicData uri="http://schemas.openxmlformats.org/drawingml/2006/picture">
                 <pic:pic xmlns:pic="http://schemas.openxmlformats.org/drawingml/2006/picture">
                   <pic:nvPicPr>
-                    <pic:cNvPr id="0" name="Picture 41"/>
+                    <pic:cNvPr id="0" name="Picture 11"/>
                     <pic:cNvPicPr>
                       <a:picLocks noChangeAspect="1" noChangeArrowheads="1"/>
                     </pic:cNvPicPr>
@@ -19150,7 +19647,7 @@
                   <pic:spPr bwMode="auto">
                     <a:xfrm>
                       <a:off x="0" y="0"/>
-                      <a:ext cx="4715510" cy="6736715"/>
+                      <a:ext cx="4022062" cy="6709769"/>
                     </a:xfrm>
                     <a:prstGeom prst="rect">
                       <a:avLst/>
@@ -19177,7 +19674,7 @@
       <w:pPr>
         <w:pStyle w:val="014FigureCaption"/>
       </w:pPr>
-      <w:bookmarkStart w:id="100" w:name="_Toc63347624"/>
+      <w:bookmarkStart w:id="102" w:name="_Toc63416098"/>
       <w:r>
         <w:t>Figure 3-</w:t>
       </w:r>
@@ -19199,7 +19696,7 @@
       <w:r>
         <w:t>NSM results for the transects counted of each of the bins calculated for erosion and accretion in meters, the negative x-values are erosion in meters and the positive x-values are accretion. The total amount of transects calculated by DSAS is 82.</w:t>
       </w:r>
-      <w:bookmarkEnd w:id="100"/>
+      <w:bookmarkEnd w:id="102"/>
     </w:p>
     <w:p>
       <w:pPr>
@@ -19214,18 +19711,18 @@
         </w:rPr>
         <w:lastRenderedPageBreak/>
         <w:drawing>
-          <wp:anchor distT="0" distB="0" distL="114300" distR="114300" simplePos="0" relativeHeight="251740672" behindDoc="0" locked="0" layoutInCell="1" allowOverlap="1" wp14:anchorId="155FF278" wp14:editId="4191DD42">
+          <wp:anchor distT="0" distB="0" distL="114300" distR="114300" simplePos="0" relativeHeight="251751936" behindDoc="0" locked="0" layoutInCell="1" allowOverlap="1" wp14:anchorId="420561F7" wp14:editId="2B7E67E3">
             <wp:simplePos x="0" y="0"/>
             <wp:positionH relativeFrom="margin">
-              <wp:align>left</wp:align>
+              <wp:posOffset>2994025</wp:posOffset>
             </wp:positionH>
             <wp:positionV relativeFrom="paragraph">
               <wp:posOffset>0</wp:posOffset>
             </wp:positionV>
-            <wp:extent cx="2938145" cy="3801110"/>
-            <wp:effectExtent l="0" t="0" r="0" b="8890"/>
+            <wp:extent cx="2944495" cy="3808730"/>
+            <wp:effectExtent l="0" t="0" r="8255" b="1270"/>
             <wp:wrapTopAndBottom/>
-            <wp:docPr id="41" name="Picture 41"/>
+            <wp:docPr id="17" name="Picture 17"/>
             <wp:cNvGraphicFramePr>
               <a:graphicFrameLocks xmlns:a="http://schemas.openxmlformats.org/drawingml/2006/main" noChangeAspect="1"/>
             </wp:cNvGraphicFramePr>
@@ -19233,7 +19730,7 @@
               <a:graphicData uri="http://schemas.openxmlformats.org/drawingml/2006/picture">
                 <pic:pic xmlns:pic="http://schemas.openxmlformats.org/drawingml/2006/picture">
                   <pic:nvPicPr>
-                    <pic:cNvPr id="0" name="Picture 45"/>
+                    <pic:cNvPr id="0" name="Picture 30"/>
                     <pic:cNvPicPr>
                       <a:picLocks noChangeAspect="1" noChangeArrowheads="1"/>
                     </pic:cNvPicPr>
@@ -19254,7 +19751,7 @@
                   <pic:spPr bwMode="auto">
                     <a:xfrm>
                       <a:off x="0" y="0"/>
-                      <a:ext cx="2945674" cy="3810743"/>
+                      <a:ext cx="2944495" cy="3808730"/>
                     </a:xfrm>
                     <a:prstGeom prst="rect">
                       <a:avLst/>
@@ -19281,18 +19778,18 @@
           <w:noProof/>
         </w:rPr>
         <w:drawing>
-          <wp:anchor distT="0" distB="0" distL="114300" distR="114300" simplePos="0" relativeHeight="251727360" behindDoc="0" locked="0" layoutInCell="1" allowOverlap="1" wp14:anchorId="6E18067B" wp14:editId="6DF54F11">
+          <wp:anchor distT="0" distB="0" distL="114300" distR="114300" simplePos="0" relativeHeight="251750912" behindDoc="0" locked="0" layoutInCell="1" allowOverlap="1" wp14:anchorId="4B5F2EA0" wp14:editId="42127309">
             <wp:simplePos x="0" y="0"/>
             <wp:positionH relativeFrom="margin">
-              <wp:posOffset>3002280</wp:posOffset>
+              <wp:align>left</wp:align>
             </wp:positionH>
             <wp:positionV relativeFrom="paragraph">
-              <wp:posOffset>0</wp:posOffset>
+              <wp:posOffset>-435</wp:posOffset>
             </wp:positionV>
-            <wp:extent cx="2944495" cy="3809365"/>
-            <wp:effectExtent l="0" t="0" r="8255" b="635"/>
+            <wp:extent cx="2955290" cy="3822700"/>
+            <wp:effectExtent l="0" t="0" r="0" b="6350"/>
             <wp:wrapTopAndBottom/>
-            <wp:docPr id="18" name="Picture 18"/>
+            <wp:docPr id="16" name="Picture 16"/>
             <wp:cNvGraphicFramePr>
               <a:graphicFrameLocks xmlns:a="http://schemas.openxmlformats.org/drawingml/2006/main" noChangeAspect="1"/>
             </wp:cNvGraphicFramePr>
@@ -19300,7 +19797,7 @@
               <a:graphicData uri="http://schemas.openxmlformats.org/drawingml/2006/picture">
                 <pic:pic xmlns:pic="http://schemas.openxmlformats.org/drawingml/2006/picture">
                   <pic:nvPicPr>
-                    <pic:cNvPr id="0" name="Picture 15"/>
+                    <pic:cNvPr id="0" name="Picture 28"/>
                     <pic:cNvPicPr>
                       <a:picLocks noChangeAspect="1" noChangeArrowheads="1"/>
                     </pic:cNvPicPr>
@@ -19321,7 +19818,7 @@
                   <pic:spPr bwMode="auto">
                     <a:xfrm>
                       <a:off x="0" y="0"/>
-                      <a:ext cx="2944495" cy="3809365"/>
+                      <a:ext cx="2957427" cy="3825557"/>
                     </a:xfrm>
                     <a:prstGeom prst="rect">
                       <a:avLst/>
@@ -19348,7 +19845,7 @@
       <w:pPr>
         <w:pStyle w:val="014FigureCaption"/>
       </w:pPr>
-      <w:bookmarkStart w:id="101" w:name="_Toc63347625"/>
+      <w:bookmarkStart w:id="103" w:name="_Toc63416099"/>
       <w:r>
         <w:t>Figure 3-</w:t>
       </w:r>
@@ -19362,19 +19859,7 @@
         <w:t>Results of</w:t>
       </w:r>
       <w:r>
-        <w:t xml:space="preserve"> DSAS calculations for years </w:t>
-      </w:r>
-      <w:r>
-        <w:t>2010</w:t>
-      </w:r>
-      <w:r>
-        <w:t xml:space="preserve"> to 20</w:t>
-      </w:r>
-      <w:r>
-        <w:t>19</w:t>
-      </w:r>
-      <w:r>
-        <w:t>. A)</w:t>
+        <w:t xml:space="preserve"> DSAS calculations for years 2010 to 2019. A)</w:t>
       </w:r>
       <w:r>
         <w:t xml:space="preserve"> Linear Regression Rates</w:t>
@@ -19386,43 +19871,42 @@
         <w:t>m/yr</w:t>
       </w:r>
       <w:r>
-        <w:t>) displaying transects which colors correspond to Figure 3-</w:t>
-      </w:r>
-      <w:r>
-        <w:t>9</w:t>
-      </w:r>
-      <w:r>
-        <w:t xml:space="preserve">, A. The transects (n= 82) display where along the shoreline erosion and accretion has been detected. B) </w:t>
+        <w:t xml:space="preserve">) displaying transects which colors correspond to Figure 3-9, A. The transects (n= 82) display where along the shoreline erosion and accretion has been detected. B) </w:t>
       </w:r>
       <w:r>
         <w:t xml:space="preserve">Net Shoreline </w:t>
       </w:r>
       <w:r>
-        <w:t>model (in meters) displaying transects which colors correspond to Figure 3-</w:t>
-      </w:r>
-      <w:r>
-        <w:t>9</w:t>
-      </w:r>
-      <w:r>
-        <w:t>, B. The transects display where along the shoreline erosion and accretion has been detected</w:t>
+        <w:t>model (in meters) displaying transects which colors correspond to Figure 3-9, B. The transects display where along the shoreline erosion and accretion has been detected</w:t>
       </w:r>
       <w:r>
         <w:t>.</w:t>
       </w:r>
-      <w:bookmarkEnd w:id="101"/>
+      <w:bookmarkEnd w:id="103"/>
+      <w:r>
+        <w:t xml:space="preserve"> </w:t>
+      </w:r>
+      <w:r>
+        <w:t>The shorelines (green) include digitized shorelines</w:t>
+      </w:r>
+      <w:r>
+        <w:t xml:space="preserve"> for years 2010 to 2019</w:t>
+      </w:r>
+      <w:r>
+        <w:t xml:space="preserve"> in this figure.</w:t>
+      </w:r>
     </w:p>
     <w:p>
       <w:pPr>
         <w:pStyle w:val="013TableCaption"/>
       </w:pPr>
-      <w:bookmarkStart w:id="102" w:name="_Toc63349193"/>
       <w:r>
         <w:rPr>
           <w:noProof/>
         </w:rPr>
         <w:lastRenderedPageBreak/>
         <w:drawing>
-          <wp:anchor distT="0" distB="0" distL="114300" distR="114300" simplePos="0" relativeHeight="251737600" behindDoc="0" locked="0" layoutInCell="1" allowOverlap="1" wp14:anchorId="2FD50ABC" wp14:editId="30878CBA">
+          <wp:anchor distT="0" distB="0" distL="114300" distR="114300" simplePos="0" relativeHeight="251746816" behindDoc="0" locked="0" layoutInCell="1" allowOverlap="1" wp14:anchorId="37EAA789" wp14:editId="0523CC16">
             <wp:simplePos x="0" y="0"/>
             <wp:positionH relativeFrom="margin">
               <wp:align>left</wp:align>
@@ -19430,10 +19914,10 @@
             <wp:positionV relativeFrom="paragraph">
               <wp:posOffset>0</wp:posOffset>
             </wp:positionV>
-            <wp:extent cx="4737100" cy="6767830"/>
-            <wp:effectExtent l="0" t="0" r="6350" b="0"/>
+            <wp:extent cx="4010025" cy="6659880"/>
+            <wp:effectExtent l="0" t="0" r="9525" b="7620"/>
             <wp:wrapTopAndBottom/>
-            <wp:docPr id="38" name="Picture 38"/>
+            <wp:docPr id="9" name="Picture 9"/>
             <wp:cNvGraphicFramePr>
               <a:graphicFrameLocks xmlns:a="http://schemas.openxmlformats.org/drawingml/2006/main" noChangeAspect="1"/>
             </wp:cNvGraphicFramePr>
@@ -19441,7 +19925,7 @@
               <a:graphicData uri="http://schemas.openxmlformats.org/drawingml/2006/picture">
                 <pic:pic xmlns:pic="http://schemas.openxmlformats.org/drawingml/2006/picture">
                   <pic:nvPicPr>
-                    <pic:cNvPr id="0" name="Picture 39"/>
+                    <pic:cNvPr id="0" name="Picture 13"/>
                     <pic:cNvPicPr>
                       <a:picLocks noChangeAspect="1" noChangeArrowheads="1"/>
                     </pic:cNvPicPr>
@@ -19462,7 +19946,7 @@
                   <pic:spPr bwMode="auto">
                     <a:xfrm>
                       <a:off x="0" y="0"/>
-                      <a:ext cx="4737100" cy="6767830"/>
+                      <a:ext cx="4013030" cy="6664248"/>
                     </a:xfrm>
                     <a:prstGeom prst="rect">
                       <a:avLst/>
@@ -19484,13 +19968,12 @@
           </wp:anchor>
         </w:drawing>
       </w:r>
-      <w:bookmarkEnd w:id="102"/>
     </w:p>
     <w:p>
       <w:pPr>
         <w:pStyle w:val="014FigureCaption"/>
       </w:pPr>
-      <w:bookmarkStart w:id="103" w:name="_Toc63347626"/>
+      <w:bookmarkStart w:id="104" w:name="_Toc63416100"/>
       <w:r>
         <w:t>Figure</w:t>
       </w:r>
@@ -19509,7 +19992,7 @@
       <w:r>
         <w:t>NSM results for the transects counted of each of the bins calculated for erosion and accretion in meters, the negative x-values are erosion in meters and the positive x-values are accretion. The total amount of transects calculated by DSAS is 82.</w:t>
       </w:r>
-      <w:bookmarkEnd w:id="103"/>
+      <w:bookmarkEnd w:id="104"/>
     </w:p>
     <w:p>
       <w:r>
@@ -19518,18 +20001,18 @@
         </w:rPr>
         <w:lastRenderedPageBreak/>
         <w:drawing>
-          <wp:anchor distT="0" distB="0" distL="114300" distR="114300" simplePos="0" relativeHeight="251741696" behindDoc="0" locked="0" layoutInCell="1" allowOverlap="1" wp14:anchorId="77276ADD" wp14:editId="5F0B437E">
+          <wp:anchor distT="0" distB="0" distL="114300" distR="114300" simplePos="0" relativeHeight="251753984" behindDoc="0" locked="0" layoutInCell="1" allowOverlap="1" wp14:anchorId="62CA2AA8" wp14:editId="1DD0564F">
             <wp:simplePos x="0" y="0"/>
             <wp:positionH relativeFrom="margin">
-              <wp:align>left</wp:align>
+              <wp:align>right</wp:align>
             </wp:positionH>
             <wp:positionV relativeFrom="paragraph">
               <wp:posOffset>0</wp:posOffset>
             </wp:positionV>
-            <wp:extent cx="2937510" cy="3799205"/>
-            <wp:effectExtent l="0" t="0" r="0" b="0"/>
+            <wp:extent cx="2938145" cy="3801110"/>
+            <wp:effectExtent l="0" t="0" r="0" b="8890"/>
             <wp:wrapTopAndBottom/>
-            <wp:docPr id="42" name="Picture 42"/>
+            <wp:docPr id="20" name="Picture 20"/>
             <wp:cNvGraphicFramePr>
               <a:graphicFrameLocks xmlns:a="http://schemas.openxmlformats.org/drawingml/2006/main" noChangeAspect="1"/>
             </wp:cNvGraphicFramePr>
@@ -19537,7 +20020,7 @@
               <a:graphicData uri="http://schemas.openxmlformats.org/drawingml/2006/picture">
                 <pic:pic xmlns:pic="http://schemas.openxmlformats.org/drawingml/2006/picture">
                   <pic:nvPicPr>
-                    <pic:cNvPr id="0" name="Picture 47"/>
+                    <pic:cNvPr id="0" name="Picture 34"/>
                     <pic:cNvPicPr>
                       <a:picLocks noChangeAspect="1" noChangeArrowheads="1"/>
                     </pic:cNvPicPr>
@@ -19558,7 +20041,7 @@
                   <pic:spPr bwMode="auto">
                     <a:xfrm>
                       <a:off x="0" y="0"/>
-                      <a:ext cx="2944167" cy="3808148"/>
+                      <a:ext cx="2938145" cy="3801110"/>
                     </a:xfrm>
                     <a:prstGeom prst="rect">
                       <a:avLst/>
@@ -19585,18 +20068,18 @@
           <w:noProof/>
         </w:rPr>
         <w:drawing>
-          <wp:anchor distT="0" distB="0" distL="114300" distR="114300" simplePos="0" relativeHeight="251735552" behindDoc="0" locked="0" layoutInCell="1" allowOverlap="1" wp14:anchorId="6287F28C" wp14:editId="0C243738">
+          <wp:anchor distT="0" distB="0" distL="114300" distR="114300" simplePos="0" relativeHeight="251752960" behindDoc="0" locked="0" layoutInCell="1" allowOverlap="1" wp14:anchorId="12E8E2F1" wp14:editId="316316EA">
             <wp:simplePos x="0" y="0"/>
             <wp:positionH relativeFrom="margin">
-              <wp:align>right</wp:align>
+              <wp:align>left</wp:align>
             </wp:positionH>
             <wp:positionV relativeFrom="paragraph">
-              <wp:posOffset>0</wp:posOffset>
+              <wp:posOffset>70</wp:posOffset>
             </wp:positionV>
-            <wp:extent cx="2943860" cy="3808095"/>
-            <wp:effectExtent l="0" t="0" r="8890" b="1905"/>
+            <wp:extent cx="2938145" cy="3801110"/>
+            <wp:effectExtent l="0" t="0" r="0" b="8890"/>
             <wp:wrapTopAndBottom/>
-            <wp:docPr id="36" name="Picture 36"/>
+            <wp:docPr id="19" name="Picture 19"/>
             <wp:cNvGraphicFramePr>
               <a:graphicFrameLocks xmlns:a="http://schemas.openxmlformats.org/drawingml/2006/main" noChangeAspect="1"/>
             </wp:cNvGraphicFramePr>
@@ -19604,7 +20087,7 @@
               <a:graphicData uri="http://schemas.openxmlformats.org/drawingml/2006/picture">
                 <pic:pic xmlns:pic="http://schemas.openxmlformats.org/drawingml/2006/picture">
                   <pic:nvPicPr>
-                    <pic:cNvPr id="0" name="Picture 35"/>
+                    <pic:cNvPr id="0" name="Picture 32"/>
                     <pic:cNvPicPr>
                       <a:picLocks noChangeAspect="1" noChangeArrowheads="1"/>
                     </pic:cNvPicPr>
@@ -19625,7 +20108,7 @@
                   <pic:spPr bwMode="auto">
                     <a:xfrm>
                       <a:off x="0" y="0"/>
-                      <a:ext cx="2943860" cy="3808095"/>
+                      <a:ext cx="2948993" cy="3814845"/>
                     </a:xfrm>
                     <a:prstGeom prst="rect">
                       <a:avLst/>
@@ -19652,7 +20135,7 @@
       <w:pPr>
         <w:pStyle w:val="014FigureCaption"/>
       </w:pPr>
-      <w:bookmarkStart w:id="104" w:name="_Toc63347627"/>
+      <w:bookmarkStart w:id="105" w:name="_Toc63416101"/>
       <w:r>
         <w:t>Figure 3-</w:t>
       </w:r>
@@ -19666,13 +20149,7 @@
         <w:t>Results of</w:t>
       </w:r>
       <w:r>
-        <w:t xml:space="preserve"> DSAS calculations for years 1994 to </w:t>
-      </w:r>
-      <w:r>
-        <w:t>2019</w:t>
-      </w:r>
-      <w:r>
-        <w:t>. A)</w:t>
+        <w:t xml:space="preserve"> DSAS calculations for years 1994 to 2019. A)</w:t>
       </w:r>
       <w:r>
         <w:t xml:space="preserve"> Linear Regression Rates</w:t>
@@ -19684,38 +20161,23 @@
         <w:t>m/yr</w:t>
       </w:r>
       <w:r>
-        <w:t>) displaying transects which colors correspond to Figure 3-</w:t>
-      </w:r>
-      <w:r>
-        <w:t>11</w:t>
-      </w:r>
-      <w:r>
-        <w:t>, A. The transects</w:t>
-      </w:r>
-      <w:r>
-        <w:t xml:space="preserve"> (n= 82)</w:t>
-      </w:r>
-      <w:r>
-        <w:t xml:space="preserve"> display where along the shoreline erosion and accretion has been detected. B) </w:t>
+        <w:t xml:space="preserve">) displaying transects which colors correspond to Figure 3-11, A. The transects (n= 82) display where along the shoreline erosion and accretion has been detected. B) </w:t>
       </w:r>
       <w:r>
         <w:t xml:space="preserve">Net Shoreline </w:t>
       </w:r>
       <w:r>
-        <w:t>model (in meters) displaying transects which colors correspond to Figure 3-</w:t>
-      </w:r>
-      <w:r>
-        <w:t>11</w:t>
-      </w:r>
-      <w:r>
-        <w:t>, B. The transects display where along the shoreline erosion and accretion has been detected</w:t>
-      </w:r>
-      <w:r>
-        <w:t>.</w:t>
-      </w:r>
-      <w:bookmarkEnd w:id="104"/>
-      <w:r>
-        <w:t xml:space="preserve"> </w:t>
+        <w:t>model (in meters) displaying transects which colors correspond to Figure 3-11, B. The transects display where along the shoreline erosion and accretion has been detected.</w:t>
+      </w:r>
+      <w:bookmarkEnd w:id="105"/>
+      <w:r>
+        <w:t xml:space="preserve"> The shorelines (green) include all digitized shoreline</w:t>
+      </w:r>
+      <w:r>
+        <w:t>s</w:t>
+      </w:r>
+      <w:r>
+        <w:t xml:space="preserve"> in this figure.</w:t>
       </w:r>
     </w:p>
     <w:p>
@@ -19725,7 +20187,7 @@
         </w:rPr>
         <w:lastRenderedPageBreak/>
         <w:drawing>
-          <wp:anchor distT="0" distB="0" distL="114300" distR="114300" simplePos="0" relativeHeight="251736576" behindDoc="0" locked="0" layoutInCell="1" allowOverlap="1" wp14:anchorId="399CB547" wp14:editId="2EE1E9F1">
+          <wp:anchor distT="0" distB="0" distL="114300" distR="114300" simplePos="0" relativeHeight="251747840" behindDoc="0" locked="0" layoutInCell="1" allowOverlap="1" wp14:anchorId="424D59E1" wp14:editId="354B6535">
             <wp:simplePos x="0" y="0"/>
             <wp:positionH relativeFrom="margin">
               <wp:align>left</wp:align>
@@ -19733,10 +20195,10 @@
             <wp:positionV relativeFrom="paragraph">
               <wp:posOffset>0</wp:posOffset>
             </wp:positionV>
-            <wp:extent cx="4643755" cy="6633845"/>
-            <wp:effectExtent l="0" t="0" r="4445" b="0"/>
+            <wp:extent cx="4010025" cy="6712585"/>
+            <wp:effectExtent l="0" t="0" r="9525" b="0"/>
             <wp:wrapTopAndBottom/>
-            <wp:docPr id="37" name="Picture 37"/>
+            <wp:docPr id="11" name="Picture 11"/>
             <wp:cNvGraphicFramePr>
               <a:graphicFrameLocks xmlns:a="http://schemas.openxmlformats.org/drawingml/2006/main" noChangeAspect="1"/>
             </wp:cNvGraphicFramePr>
@@ -19744,7 +20206,7 @@
               <a:graphicData uri="http://schemas.openxmlformats.org/drawingml/2006/picture">
                 <pic:pic xmlns:pic="http://schemas.openxmlformats.org/drawingml/2006/picture">
                   <pic:nvPicPr>
-                    <pic:cNvPr id="0" name="Picture 37"/>
+                    <pic:cNvPr id="0" name="Picture 20"/>
                     <pic:cNvPicPr>
                       <a:picLocks noChangeAspect="1" noChangeArrowheads="1"/>
                     </pic:cNvPicPr>
@@ -19765,7 +20227,7 @@
                   <pic:spPr bwMode="auto">
                     <a:xfrm>
                       <a:off x="0" y="0"/>
-                      <a:ext cx="4643755" cy="6633845"/>
+                      <a:ext cx="4014059" cy="6718710"/>
                     </a:xfrm>
                     <a:prstGeom prst="rect">
                       <a:avLst/>
@@ -19792,18 +20254,12 @@
       <w:pPr>
         <w:pStyle w:val="014FigureCaption"/>
       </w:pPr>
-      <w:bookmarkStart w:id="105" w:name="_Toc63347628"/>
+      <w:bookmarkStart w:id="106" w:name="_Toc63416102"/>
       <w:r>
         <w:t>Figure</w:t>
       </w:r>
       <w:r>
-        <w:t xml:space="preserve"> 3-</w:t>
-      </w:r>
-      <w:r>
-        <w:t>11</w:t>
-      </w:r>
-      <w:r>
-        <w:t xml:space="preserve">.  Figure of the DSAS statistics for years </w:t>
+        <w:t xml:space="preserve"> 3-11.  Figure of the DSAS statistics for years </w:t>
       </w:r>
       <w:r>
         <w:t>1994</w:t>
@@ -19815,18 +20271,15 @@
         <w:t xml:space="preserve"> </w:t>
       </w:r>
       <w:r>
-        <w:t>NSM results for the transects counted of each of the bins calculated for erosion and accretion in meters, the negative x-values are erosion in meters and the positive x-values are accretion. The total amount of transects calculated by DSAS is 82</w:t>
-      </w:r>
-      <w:r>
-        <w:t>.</w:t>
-      </w:r>
-      <w:bookmarkEnd w:id="105"/>
+        <w:t>NSM results for the transects counted of each of the bins calculated for erosion and accretion in meters, the negative x-values are erosion in meters and the positive x-values are accretion. The total amount of transects calculated by DSAS is 82.</w:t>
+      </w:r>
+      <w:bookmarkEnd w:id="106"/>
     </w:p>
     <w:p>
       <w:pPr>
         <w:pStyle w:val="013TableCaption"/>
       </w:pPr>
-      <w:bookmarkStart w:id="106" w:name="_Toc63349194"/>
+      <w:bookmarkStart w:id="107" w:name="_Toc63349194"/>
       <w:r>
         <w:lastRenderedPageBreak/>
         <w:t>Table 3-</w:t>
@@ -19840,7 +20293,7 @@
       <w:r>
         <w:t>Summary statistics calculated by DSAS, DISTANCE: NSM (Net Shoreline Movement, m)</w:t>
       </w:r>
-      <w:bookmarkEnd w:id="106"/>
+      <w:bookmarkEnd w:id="107"/>
     </w:p>
     <w:tbl>
       <w:tblPr>
@@ -20632,8 +21085,8 @@
       <w:pPr>
         <w:pStyle w:val="013TableCaption"/>
       </w:pPr>
-      <w:bookmarkStart w:id="107" w:name="_Toc63347629"/>
-      <w:bookmarkStart w:id="108" w:name="_Toc63349195"/>
+      <w:bookmarkStart w:id="108" w:name="_Toc63347629"/>
+      <w:bookmarkStart w:id="109" w:name="_Toc63349195"/>
       <w:r>
         <w:t>Table 3-</w:t>
       </w:r>
@@ -20646,8 +21099,8 @@
       <w:r>
         <w:t>Summary statistics calculated by DSAS, RATE: LRR (Linear Regression Rate, m/yr)</w:t>
       </w:r>
-      <w:bookmarkEnd w:id="107"/>
       <w:bookmarkEnd w:id="108"/>
+      <w:bookmarkEnd w:id="109"/>
     </w:p>
     <w:tbl>
       <w:tblPr>
@@ -21911,16 +22364,7 @@
                 <w:sz w:val="20"/>
                 <w:szCs w:val="20"/>
               </w:rPr>
-              <w:t xml:space="preserve"> </w:t>
-            </w:r>
-            <w:r>
-              <w:rPr>
-                <w:rFonts w:cs="Arial"/>
-                <w:color w:val="000000" w:themeColor="text1"/>
-                <w:sz w:val="20"/>
-                <w:szCs w:val="20"/>
-              </w:rPr>
-              <w:t>(</w:t>
+              <w:t xml:space="preserve"> (</w:t>
             </w:r>
             <w:r>
               <w:rPr>
@@ -22115,16 +22559,7 @@
                 <w:sz w:val="20"/>
                 <w:szCs w:val="20"/>
               </w:rPr>
-              <w:t xml:space="preserve"> </w:t>
-            </w:r>
-            <w:r>
-              <w:rPr>
-                <w:rFonts w:cs="Arial"/>
-                <w:color w:val="000000" w:themeColor="text1"/>
-                <w:sz w:val="20"/>
-                <w:szCs w:val="20"/>
-              </w:rPr>
-              <w:t>(</w:t>
+              <w:t xml:space="preserve"> (</w:t>
             </w:r>
             <w:r>
               <w:rPr>
@@ -22331,7 +22766,7 @@
       <w:pPr>
         <w:pStyle w:val="014FigureCaption"/>
       </w:pPr>
-      <w:bookmarkStart w:id="109" w:name="_Toc63347630"/>
+      <w:bookmarkStart w:id="110" w:name="_Toc63416103"/>
       <w:r>
         <w:t>Figure 3-</w:t>
       </w:r>
@@ -22357,30 +22792,30 @@
         <w:t xml:space="preserve">10-year </w:t>
       </w:r>
       <w:r>
-        <w:t xml:space="preserve">prediction (thick black line) overlayed aerial imagery (2019) to display the predicted shoreline loss in comparison to the latest imagery captured. B) </w:t>
-      </w:r>
-      <w:r>
-        <w:t xml:space="preserve">Shoreline forecast for a </w:t>
-      </w:r>
-      <w:r>
-        <w:t>20</w:t>
+        <w:t xml:space="preserve">prediction (thick black line) overlayed aerial imagery (2019) to display the predicted shoreline loss in comparison to the latest imagery </w:t>
+      </w:r>
+      <w:r>
+        <w:t>selected</w:t>
+      </w:r>
+      <w:r>
+        <w:t>. B) Shoreline forecast for a 20</w:t>
       </w:r>
       <w:r>
         <w:t xml:space="preserve">-year </w:t>
       </w:r>
       <w:r>
-        <w:t>prediction (thick black line) overlayed aerial imagery (2019) to display the predicted shoreline loss in comparison to the latest imagery captured</w:t>
+        <w:t xml:space="preserve">prediction (thick black line) overlayed aerial imagery (2019) to display the predicted shoreline loss in comparison to the latest imagery </w:t>
+      </w:r>
+      <w:r>
+        <w:t>selected</w:t>
       </w:r>
       <w:r>
         <w:t xml:space="preserve">. </w:t>
       </w:r>
       <w:r>
-        <w:t>Shorelines are located on the west side of each panel. Baselines are located on the east side of each panel</w:t>
-      </w:r>
-      <w:bookmarkEnd w:id="109"/>
-      <w:r>
-        <w:t>.</w:t>
-      </w:r>
+        <w:t>Shorelines are located on the west side of each panel.</w:t>
+      </w:r>
+      <w:bookmarkEnd w:id="110"/>
     </w:p>
     <w:p/>
     <w:p>
@@ -22417,8 +22852,8 @@
           <w:szCs w:val="22"/>
         </w:rPr>
       </w:pPr>
-      <w:bookmarkStart w:id="110" w:name="_Toc62480078"/>
-      <w:bookmarkStart w:id="111" w:name="_Toc354665065"/>
+      <w:bookmarkStart w:id="111" w:name="_Toc62480078"/>
+      <w:bookmarkStart w:id="112" w:name="_Toc354665065"/>
       <w:r>
         <w:rPr>
           <w:sz w:val="22"/>
@@ -22426,7 +22861,7 @@
         </w:rPr>
         <w:t>NOTE: This page is an example of how to request permission to use copyrighted material and is not to be included in the Thesis or Dissertation. If you use material from another author you must submit this completed form to the Graduate Editorial Office prior to receiving Final Clearance.</w:t>
       </w:r>
-      <w:bookmarkEnd w:id="110"/>
+      <w:bookmarkEnd w:id="111"/>
     </w:p>
     <w:p>
       <w:pPr>
@@ -22436,7 +22871,7 @@
           <w:szCs w:val="22"/>
         </w:rPr>
       </w:pPr>
-      <w:bookmarkStart w:id="112" w:name="_Toc62480079"/>
+      <w:bookmarkStart w:id="113" w:name="_Toc62480079"/>
       <w:r>
         <w:rPr>
           <w:sz w:val="22"/>
@@ -22444,8 +22879,8 @@
         </w:rPr>
         <w:t>Permission to Reproduce Copyrighted Material</w:t>
       </w:r>
-      <w:bookmarkEnd w:id="111"/>
       <w:bookmarkEnd w:id="112"/>
+      <w:bookmarkEnd w:id="113"/>
     </w:p>
     <w:p>
       <w:pPr>
@@ -23168,7 +23603,7 @@
         </w:rPr>
         <w:br w:type="page"/>
       </w:r>
-      <w:bookmarkStart w:id="113" w:name="_Toc62480080"/>
+      <w:bookmarkStart w:id="114" w:name="_Toc62480080"/>
       <w:r>
         <w:rPr>
           <w:rFonts w:cs="Arial"/>
@@ -23176,7 +23611,7 @@
         <w:lastRenderedPageBreak/>
         <w:t>LIST OF REFERENCES</w:t>
       </w:r>
-      <w:bookmarkEnd w:id="113"/>
+      <w:bookmarkEnd w:id="114"/>
     </w:p>
     <w:p>
       <w:pPr>
@@ -24585,7 +25020,7 @@
           <w:rFonts w:cs="Arial"/>
         </w:rPr>
       </w:pPr>
-      <w:bookmarkStart w:id="114" w:name="_Toc62480081"/>
+      <w:bookmarkStart w:id="115" w:name="_Toc62480081"/>
       <w:r>
         <w:rPr>
           <w:rFonts w:cs="Arial"/>
@@ -24593,7 +25028,7 @@
         <w:lastRenderedPageBreak/>
         <w:t>BIOGRAPHICAL SKETCH</w:t>
       </w:r>
-      <w:bookmarkEnd w:id="114"/>
+      <w:bookmarkEnd w:id="115"/>
     </w:p>
     <w:p>
       <w:pPr>
@@ -24988,7 +25423,7 @@
   <w:abstractNum w:abstractNumId="0" w15:restartNumberingAfterBreak="0">
     <w:nsid w:val="FFFFFF7C"/>
     <w:multiLevelType w:val="singleLevel"/>
-    <w:tmpl w:val="457AD970"/>
+    <w:tmpl w:val="B6148D26"/>
     <w:lvl w:ilvl="0">
       <w:start w:val="1"/>
       <w:numFmt w:val="decimal"/>
@@ -25005,7 +25440,7 @@
   <w:abstractNum w:abstractNumId="1" w15:restartNumberingAfterBreak="0">
     <w:nsid w:val="FFFFFF7D"/>
     <w:multiLevelType w:val="singleLevel"/>
-    <w:tmpl w:val="9AB45264"/>
+    <w:tmpl w:val="5AF6085A"/>
     <w:lvl w:ilvl="0">
       <w:start w:val="1"/>
       <w:numFmt w:val="decimal"/>
@@ -25022,7 +25457,7 @@
   <w:abstractNum w:abstractNumId="2" w15:restartNumberingAfterBreak="0">
     <w:nsid w:val="FFFFFF7E"/>
     <w:multiLevelType w:val="singleLevel"/>
-    <w:tmpl w:val="C6D2FEF4"/>
+    <w:tmpl w:val="3858E61C"/>
     <w:lvl w:ilvl="0">
       <w:start w:val="1"/>
       <w:numFmt w:val="decimal"/>
@@ -25039,7 +25474,7 @@
   <w:abstractNum w:abstractNumId="3" w15:restartNumberingAfterBreak="0">
     <w:nsid w:val="FFFFFF7F"/>
     <w:multiLevelType w:val="singleLevel"/>
-    <w:tmpl w:val="CF64BBB6"/>
+    <w:tmpl w:val="9FC4C452"/>
     <w:lvl w:ilvl="0">
       <w:start w:val="1"/>
       <w:numFmt w:val="decimal"/>
@@ -25056,7 +25491,7 @@
   <w:abstractNum w:abstractNumId="4" w15:restartNumberingAfterBreak="0">
     <w:nsid w:val="FFFFFF80"/>
     <w:multiLevelType w:val="singleLevel"/>
-    <w:tmpl w:val="4822A98A"/>
+    <w:tmpl w:val="316C48D6"/>
     <w:lvl w:ilvl="0">
       <w:start w:val="1"/>
       <w:numFmt w:val="bullet"/>
@@ -25076,7 +25511,7 @@
   <w:abstractNum w:abstractNumId="5" w15:restartNumberingAfterBreak="0">
     <w:nsid w:val="FFFFFF81"/>
     <w:multiLevelType w:val="singleLevel"/>
-    <w:tmpl w:val="8DD8FD28"/>
+    <w:tmpl w:val="76AC18C2"/>
     <w:lvl w:ilvl="0">
       <w:start w:val="1"/>
       <w:numFmt w:val="bullet"/>
@@ -25096,7 +25531,7 @@
   <w:abstractNum w:abstractNumId="6" w15:restartNumberingAfterBreak="0">
     <w:nsid w:val="FFFFFF82"/>
     <w:multiLevelType w:val="singleLevel"/>
-    <w:tmpl w:val="AE36FB3A"/>
+    <w:tmpl w:val="037E4E20"/>
     <w:lvl w:ilvl="0">
       <w:start w:val="1"/>
       <w:numFmt w:val="bullet"/>
@@ -25116,7 +25551,7 @@
   <w:abstractNum w:abstractNumId="7" w15:restartNumberingAfterBreak="0">
     <w:nsid w:val="FFFFFF83"/>
     <w:multiLevelType w:val="singleLevel"/>
-    <w:tmpl w:val="8404176C"/>
+    <w:tmpl w:val="51382768"/>
     <w:lvl w:ilvl="0">
       <w:start w:val="1"/>
       <w:numFmt w:val="bullet"/>
@@ -25136,7 +25571,7 @@
   <w:abstractNum w:abstractNumId="8" w15:restartNumberingAfterBreak="0">
     <w:nsid w:val="FFFFFF88"/>
     <w:multiLevelType w:val="singleLevel"/>
-    <w:tmpl w:val="EDBE3F10"/>
+    <w:tmpl w:val="C11498DC"/>
     <w:lvl w:ilvl="0">
       <w:start w:val="1"/>
       <w:numFmt w:val="decimal"/>
@@ -25153,7 +25588,7 @@
   <w:abstractNum w:abstractNumId="9" w15:restartNumberingAfterBreak="0">
     <w:nsid w:val="FFFFFF89"/>
     <w:multiLevelType w:val="singleLevel"/>
-    <w:tmpl w:val="99FE170C"/>
+    <w:tmpl w:val="F8D2576C"/>
     <w:lvl w:ilvl="0">
       <w:start w:val="1"/>
       <w:numFmt w:val="bullet"/>
@@ -27294,6 +27729,7 @@
     <w:rsid w:val="0003778C"/>
     <w:rsid w:val="005D16BF"/>
     <w:rsid w:val="00724C8B"/>
+    <w:rsid w:val="00874991"/>
     <w:rsid w:val="00BD1690"/>
   </w:rsids>
   <m:mathPr>

</xml_diff>